<commit_message>
Continuing with project structure
</commit_message>
<xml_diff>
--- a/Portfolio 1.docx
+++ b/Portfolio 1.docx
@@ -4,6 +4,7 @@
   <w:body>
     <w:p>
       <w:pPr>
+        <w:spacing w:line="276" w:lineRule="auto"/>
         <w:jc w:val="center"/>
         <w:rPr>
           <w:b/>
@@ -33,6 +34,7 @@
     </w:p>
     <w:p>
       <w:pPr>
+        <w:spacing w:line="276" w:lineRule="auto"/>
         <w:jc w:val="center"/>
         <w:rPr>
           <w:b/>
@@ -71,26 +73,29 @@
     </w:p>
     <w:p>
       <w:pPr>
+        <w:spacing w:line="276" w:lineRule="auto"/>
         <w:rPr>
           <w:b/>
           <w:bCs/>
-          <w:sz w:val="40"/>
-          <w:szCs w:val="40"/>
-        </w:rPr>
-      </w:pPr>
-    </w:p>
-    <w:p>
-      <w:pPr>
+          <w:sz w:val="28"/>
+          <w:szCs w:val="28"/>
+        </w:rPr>
+      </w:pPr>
+    </w:p>
+    <w:p>
+      <w:pPr>
+        <w:spacing w:line="276" w:lineRule="auto"/>
         <w:rPr>
           <w:b/>
           <w:bCs/>
-          <w:sz w:val="40"/>
-          <w:szCs w:val="40"/>
-        </w:rPr>
-      </w:pPr>
-    </w:p>
-    <w:p>
-      <w:pPr>
+          <w:sz w:val="28"/>
+          <w:szCs w:val="28"/>
+        </w:rPr>
+      </w:pPr>
+    </w:p>
+    <w:p>
+      <w:pPr>
+        <w:spacing w:line="276" w:lineRule="auto"/>
         <w:rPr>
           <w:b/>
           <w:bCs/>
@@ -110,6 +115,7 @@
     </w:p>
     <w:p>
       <w:pPr>
+        <w:spacing w:line="276" w:lineRule="auto"/>
         <w:rPr>
           <w:sz w:val="28"/>
           <w:szCs w:val="28"/>
@@ -135,6 +141,1107 @@
           <w:szCs w:val="28"/>
         </w:rPr>
         <w:t xml:space="preserve"> first portfolio of the semester, I will </w:t>
+      </w:r>
+      <w:r>
+        <w:rPr>
+          <w:sz w:val="28"/>
+          <w:szCs w:val="28"/>
+        </w:rPr>
+        <w:t>work in two different situations related to object-oriented programming and software engineering. Both of them will focus on how to implement classical OOP models and understand and apply software requirements.</w:t>
+      </w:r>
+    </w:p>
+    <w:p>
+      <w:pPr>
+        <w:spacing w:line="276" w:lineRule="auto"/>
+        <w:rPr>
+          <w:sz w:val="28"/>
+          <w:szCs w:val="28"/>
+        </w:rPr>
+      </w:pPr>
+      <w:r>
+        <w:rPr>
+          <w:sz w:val="28"/>
+          <w:szCs w:val="28"/>
+        </w:rPr>
+        <w:t>The portfolio will be split in two main parts, in which each of them will target different situations:</w:t>
+      </w:r>
+    </w:p>
+    <w:p>
+      <w:pPr>
+        <w:pStyle w:val="PargrafodaLista"/>
+        <w:numPr>
+          <w:ilvl w:val="0"/>
+          <w:numId w:val="1"/>
+        </w:numPr>
+        <w:spacing w:line="276" w:lineRule="auto"/>
+        <w:contextualSpacing w:val="0"/>
+        <w:rPr>
+          <w:sz w:val="28"/>
+          <w:szCs w:val="28"/>
+        </w:rPr>
+      </w:pPr>
+      <w:r>
+        <w:rPr>
+          <w:sz w:val="28"/>
+          <w:szCs w:val="28"/>
+        </w:rPr>
+        <w:t xml:space="preserve">The first part </w:t>
+      </w:r>
+      <w:r>
+        <w:rPr>
+          <w:sz w:val="28"/>
+          <w:szCs w:val="28"/>
+        </w:rPr>
+        <w:t xml:space="preserve">will be </w:t>
+      </w:r>
+      <w:r>
+        <w:rPr>
+          <w:sz w:val="28"/>
+          <w:szCs w:val="28"/>
+        </w:rPr>
+        <w:t>based in</w:t>
+      </w:r>
+      <w:r>
+        <w:rPr>
+          <w:sz w:val="28"/>
+          <w:szCs w:val="28"/>
+        </w:rPr>
+        <w:t xml:space="preserve"> </w:t>
+      </w:r>
+      <w:r>
+        <w:rPr>
+          <w:sz w:val="28"/>
+          <w:szCs w:val="28"/>
+        </w:rPr>
+        <w:t xml:space="preserve">create all the necessary environment and plan all the necessary tasks to </w:t>
+      </w:r>
+      <w:r>
+        <w:rPr>
+          <w:sz w:val="28"/>
+          <w:szCs w:val="28"/>
+        </w:rPr>
+        <w:t>crea</w:t>
+      </w:r>
+      <w:r>
+        <w:rPr>
+          <w:sz w:val="28"/>
+          <w:szCs w:val="28"/>
+        </w:rPr>
+        <w:t>te</w:t>
+      </w:r>
+      <w:r>
+        <w:rPr>
+          <w:sz w:val="28"/>
+          <w:szCs w:val="28"/>
+        </w:rPr>
+        <w:t xml:space="preserve"> </w:t>
+      </w:r>
+      <w:r>
+        <w:rPr>
+          <w:sz w:val="28"/>
+          <w:szCs w:val="28"/>
+        </w:rPr>
+        <w:t xml:space="preserve">a small shapes model, which will contain basic forms as rectangles, triangles and circles; but also being designed with extensibility so other shapes could be added in the future without changing the basic model. </w:t>
+      </w:r>
+      <w:r>
+        <w:rPr>
+          <w:sz w:val="28"/>
+          <w:szCs w:val="28"/>
+        </w:rPr>
+        <w:t xml:space="preserve">For that, </w:t>
+      </w:r>
+      <w:r>
+        <w:rPr>
+          <w:sz w:val="28"/>
+          <w:szCs w:val="28"/>
+        </w:rPr>
+        <w:t>the first part will focus on:</w:t>
+      </w:r>
+    </w:p>
+    <w:p>
+      <w:pPr>
+        <w:pStyle w:val="PargrafodaLista"/>
+        <w:numPr>
+          <w:ilvl w:val="0"/>
+          <w:numId w:val="2"/>
+        </w:numPr>
+        <w:spacing w:line="276" w:lineRule="auto"/>
+        <w:contextualSpacing w:val="0"/>
+        <w:rPr>
+          <w:sz w:val="28"/>
+          <w:szCs w:val="28"/>
+        </w:rPr>
+      </w:pPr>
+      <w:r>
+        <w:rPr>
+          <w:sz w:val="28"/>
+          <w:szCs w:val="28"/>
+        </w:rPr>
+        <w:t>Establishing a development environment (in this case, using G</w:t>
+      </w:r>
+      <w:r>
+        <w:rPr>
+          <w:sz w:val="28"/>
+          <w:szCs w:val="28"/>
+        </w:rPr>
+        <w:t>it</w:t>
+      </w:r>
+      <w:r>
+        <w:rPr>
+          <w:sz w:val="28"/>
+          <w:szCs w:val="28"/>
+        </w:rPr>
+        <w:t xml:space="preserve">, </w:t>
+      </w:r>
+      <w:proofErr w:type="spellStart"/>
+      <w:r>
+        <w:rPr>
+          <w:sz w:val="28"/>
+          <w:szCs w:val="28"/>
+        </w:rPr>
+        <w:t>Github</w:t>
+      </w:r>
+      <w:proofErr w:type="spellEnd"/>
+      <w:r>
+        <w:rPr>
+          <w:sz w:val="28"/>
+          <w:szCs w:val="28"/>
+        </w:rPr>
+        <w:t xml:space="preserve">, JAVA and </w:t>
+      </w:r>
+      <w:proofErr w:type="spellStart"/>
+      <w:r>
+        <w:rPr>
+          <w:sz w:val="28"/>
+          <w:szCs w:val="28"/>
+        </w:rPr>
+        <w:t>InteliJ</w:t>
+      </w:r>
+      <w:proofErr w:type="spellEnd"/>
+      <w:r>
+        <w:rPr>
+          <w:sz w:val="28"/>
+          <w:szCs w:val="28"/>
+        </w:rPr>
+        <w:t>)</w:t>
+      </w:r>
+    </w:p>
+    <w:p>
+      <w:pPr>
+        <w:pStyle w:val="PargrafodaLista"/>
+        <w:numPr>
+          <w:ilvl w:val="0"/>
+          <w:numId w:val="2"/>
+        </w:numPr>
+        <w:spacing w:line="276" w:lineRule="auto"/>
+        <w:contextualSpacing w:val="0"/>
+        <w:rPr>
+          <w:sz w:val="28"/>
+          <w:szCs w:val="28"/>
+        </w:rPr>
+      </w:pPr>
+      <w:r>
+        <w:rPr>
+          <w:sz w:val="28"/>
+          <w:szCs w:val="28"/>
+        </w:rPr>
+        <w:t xml:space="preserve">Designing the application (using </w:t>
+      </w:r>
+      <w:r>
+        <w:rPr>
+          <w:sz w:val="28"/>
+          <w:szCs w:val="28"/>
+        </w:rPr>
+        <w:t>UML from building u</w:t>
+      </w:r>
+      <w:r>
+        <w:rPr>
+          <w:sz w:val="28"/>
+          <w:szCs w:val="28"/>
+        </w:rPr>
+        <w:t xml:space="preserve">se </w:t>
+      </w:r>
+      <w:r>
+        <w:rPr>
+          <w:sz w:val="28"/>
+          <w:szCs w:val="28"/>
+        </w:rPr>
+        <w:t>c</w:t>
+      </w:r>
+      <w:r>
+        <w:rPr>
+          <w:sz w:val="28"/>
+          <w:szCs w:val="28"/>
+        </w:rPr>
+        <w:t xml:space="preserve">ase </w:t>
+      </w:r>
+      <w:r>
+        <w:rPr>
+          <w:sz w:val="28"/>
+          <w:szCs w:val="28"/>
+        </w:rPr>
+        <w:t>d</w:t>
+      </w:r>
+      <w:r>
+        <w:rPr>
+          <w:sz w:val="28"/>
+          <w:szCs w:val="28"/>
+        </w:rPr>
+        <w:t xml:space="preserve">iagrams </w:t>
+      </w:r>
+      <w:r>
+        <w:rPr>
+          <w:sz w:val="28"/>
+          <w:szCs w:val="28"/>
+        </w:rPr>
+        <w:t xml:space="preserve">to static and dynamic models of </w:t>
+      </w:r>
+      <w:r>
+        <w:rPr>
+          <w:sz w:val="28"/>
+          <w:szCs w:val="28"/>
+        </w:rPr>
+        <w:t>the app</w:t>
+      </w:r>
+      <w:r>
+        <w:rPr>
+          <w:sz w:val="28"/>
+          <w:szCs w:val="28"/>
+        </w:rPr>
+        <w:t>)</w:t>
+      </w:r>
+    </w:p>
+    <w:p>
+      <w:pPr>
+        <w:pStyle w:val="PargrafodaLista"/>
+        <w:numPr>
+          <w:ilvl w:val="0"/>
+          <w:numId w:val="2"/>
+        </w:numPr>
+        <w:spacing w:line="276" w:lineRule="auto"/>
+        <w:contextualSpacing w:val="0"/>
+        <w:rPr>
+          <w:sz w:val="28"/>
+          <w:szCs w:val="28"/>
+        </w:rPr>
+      </w:pPr>
+      <w:r>
+        <w:rPr>
+          <w:sz w:val="28"/>
+          <w:szCs w:val="28"/>
+        </w:rPr>
+        <w:t>Plan</w:t>
+      </w:r>
+      <w:r>
+        <w:rPr>
+          <w:sz w:val="28"/>
+          <w:szCs w:val="28"/>
+        </w:rPr>
+        <w:t>ning</w:t>
+      </w:r>
+      <w:r>
+        <w:rPr>
+          <w:sz w:val="28"/>
+          <w:szCs w:val="28"/>
+        </w:rPr>
+        <w:t xml:space="preserve"> the development of the application (using Trello</w:t>
+      </w:r>
+      <w:r>
+        <w:rPr>
+          <w:sz w:val="28"/>
+          <w:szCs w:val="28"/>
+        </w:rPr>
+        <w:t xml:space="preserve"> – which is Kanban based</w:t>
+      </w:r>
+      <w:r>
+        <w:rPr>
+          <w:sz w:val="28"/>
+          <w:szCs w:val="28"/>
+        </w:rPr>
+        <w:t>)</w:t>
+      </w:r>
+    </w:p>
+    <w:p>
+      <w:pPr>
+        <w:pStyle w:val="PargrafodaLista"/>
+        <w:numPr>
+          <w:ilvl w:val="0"/>
+          <w:numId w:val="1"/>
+        </w:numPr>
+        <w:spacing w:line="276" w:lineRule="auto"/>
+        <w:contextualSpacing w:val="0"/>
+        <w:rPr>
+          <w:sz w:val="28"/>
+          <w:szCs w:val="28"/>
+        </w:rPr>
+      </w:pPr>
+      <w:r>
+        <w:rPr>
+          <w:sz w:val="28"/>
+          <w:szCs w:val="28"/>
+        </w:rPr>
+        <w:t xml:space="preserve">The second part will </w:t>
+      </w:r>
+      <w:r>
+        <w:rPr>
+          <w:sz w:val="28"/>
+          <w:szCs w:val="28"/>
+        </w:rPr>
+        <w:t>be the implementation of the model itself. It</w:t>
+      </w:r>
+      <w:r>
+        <w:rPr>
+          <w:sz w:val="28"/>
+          <w:szCs w:val="28"/>
+        </w:rPr>
+        <w:t xml:space="preserve"> will have </w:t>
+      </w:r>
+      <w:r>
+        <w:rPr>
+          <w:sz w:val="28"/>
+          <w:szCs w:val="28"/>
+        </w:rPr>
+        <w:t>a common behavior</w:t>
+      </w:r>
+      <w:r>
+        <w:rPr>
+          <w:sz w:val="28"/>
+          <w:szCs w:val="28"/>
+        </w:rPr>
+        <w:t>, so that each shape instantiated can return:</w:t>
+      </w:r>
+    </w:p>
+    <w:p>
+      <w:pPr>
+        <w:pStyle w:val="PargrafodaLista"/>
+        <w:numPr>
+          <w:ilvl w:val="0"/>
+          <w:numId w:val="3"/>
+        </w:numPr>
+        <w:spacing w:line="276" w:lineRule="auto"/>
+        <w:ind w:left="1434" w:hanging="357"/>
+        <w:rPr>
+          <w:sz w:val="28"/>
+          <w:szCs w:val="28"/>
+        </w:rPr>
+      </w:pPr>
+      <w:r>
+        <w:rPr>
+          <w:sz w:val="28"/>
+          <w:szCs w:val="28"/>
+        </w:rPr>
+        <w:t>Its center</w:t>
+      </w:r>
+    </w:p>
+    <w:p>
+      <w:pPr>
+        <w:pStyle w:val="PargrafodaLista"/>
+        <w:numPr>
+          <w:ilvl w:val="0"/>
+          <w:numId w:val="3"/>
+        </w:numPr>
+        <w:spacing w:line="276" w:lineRule="auto"/>
+        <w:ind w:left="1434" w:hanging="357"/>
+        <w:rPr>
+          <w:sz w:val="28"/>
+          <w:szCs w:val="28"/>
+        </w:rPr>
+      </w:pPr>
+      <w:r>
+        <w:rPr>
+          <w:sz w:val="28"/>
+          <w:szCs w:val="28"/>
+        </w:rPr>
+        <w:t>Its area</w:t>
+      </w:r>
+    </w:p>
+    <w:p>
+      <w:pPr>
+        <w:pStyle w:val="PargrafodaLista"/>
+        <w:numPr>
+          <w:ilvl w:val="0"/>
+          <w:numId w:val="3"/>
+        </w:numPr>
+        <w:spacing w:line="276" w:lineRule="auto"/>
+        <w:ind w:left="1434" w:hanging="357"/>
+        <w:rPr>
+          <w:sz w:val="28"/>
+          <w:szCs w:val="28"/>
+        </w:rPr>
+      </w:pPr>
+      <w:r>
+        <w:rPr>
+          <w:sz w:val="28"/>
+          <w:szCs w:val="28"/>
+        </w:rPr>
+        <w:t>Its circumference</w:t>
+      </w:r>
+    </w:p>
+    <w:p>
+      <w:pPr>
+        <w:pStyle w:val="PargrafodaLista"/>
+        <w:numPr>
+          <w:ilvl w:val="0"/>
+          <w:numId w:val="3"/>
+        </w:numPr>
+        <w:spacing w:line="276" w:lineRule="auto"/>
+        <w:ind w:left="1434" w:hanging="357"/>
+        <w:rPr>
+          <w:sz w:val="28"/>
+          <w:szCs w:val="28"/>
+        </w:rPr>
+      </w:pPr>
+      <w:r>
+        <w:rPr>
+          <w:sz w:val="28"/>
+          <w:szCs w:val="28"/>
+        </w:rPr>
+        <w:lastRenderedPageBreak/>
+        <w:t>Indicate whether or not a point is inside of it</w:t>
+      </w:r>
+    </w:p>
+    <w:p>
+      <w:pPr>
+        <w:pStyle w:val="PargrafodaLista"/>
+        <w:numPr>
+          <w:ilvl w:val="0"/>
+          <w:numId w:val="3"/>
+        </w:numPr>
+        <w:spacing w:line="276" w:lineRule="auto"/>
+        <w:ind w:left="1434" w:hanging="357"/>
+        <w:rPr>
+          <w:sz w:val="28"/>
+          <w:szCs w:val="28"/>
+        </w:rPr>
+      </w:pPr>
+      <w:r>
+        <w:rPr>
+          <w:sz w:val="28"/>
+          <w:szCs w:val="28"/>
+        </w:rPr>
+        <w:t>Compute the Euclidean distance from its center to the center of another shape</w:t>
+      </w:r>
+    </w:p>
+    <w:p>
+      <w:pPr>
+        <w:pStyle w:val="PargrafodaLista"/>
+        <w:numPr>
+          <w:ilvl w:val="0"/>
+          <w:numId w:val="3"/>
+        </w:numPr>
+        <w:spacing w:line="276" w:lineRule="auto"/>
+        <w:ind w:left="1434" w:hanging="357"/>
+        <w:rPr>
+          <w:sz w:val="28"/>
+          <w:szCs w:val="28"/>
+        </w:rPr>
+      </w:pPr>
+      <w:r>
+        <w:rPr>
+          <w:color w:val="FF0000"/>
+          <w:sz w:val="28"/>
+          <w:szCs w:val="28"/>
+        </w:rPr>
+        <w:t>Future additional behavior (… -&gt; Add here)</w:t>
+      </w:r>
+    </w:p>
+    <w:p>
+      <w:pPr>
+        <w:spacing w:line="276" w:lineRule="auto"/>
+        <w:ind w:left="708"/>
+        <w:rPr>
+          <w:sz w:val="28"/>
+          <w:szCs w:val="28"/>
+        </w:rPr>
+      </w:pPr>
+      <w:r>
+        <w:rPr>
+          <w:sz w:val="28"/>
+          <w:szCs w:val="28"/>
+        </w:rPr>
+        <w:t>The design of the shapes will be made in UML and implemented in JAVA</w:t>
+      </w:r>
+      <w:r>
+        <w:rPr>
+          <w:sz w:val="28"/>
+          <w:szCs w:val="28"/>
+        </w:rPr>
+        <w:t>.</w:t>
+      </w:r>
+    </w:p>
+    <w:p>
+      <w:pPr>
+        <w:spacing w:line="276" w:lineRule="auto"/>
+        <w:ind w:left="708"/>
+        <w:rPr>
+          <w:sz w:val="28"/>
+          <w:szCs w:val="28"/>
+        </w:rPr>
+      </w:pPr>
+      <w:r>
+        <w:rPr>
+          <w:sz w:val="28"/>
+          <w:szCs w:val="28"/>
+        </w:rPr>
+        <w:t>Resuming, the second part will be made of:</w:t>
+      </w:r>
+    </w:p>
+    <w:p>
+      <w:pPr>
+        <w:pStyle w:val="PargrafodaLista"/>
+        <w:numPr>
+          <w:ilvl w:val="0"/>
+          <w:numId w:val="4"/>
+        </w:numPr>
+        <w:spacing w:line="276" w:lineRule="auto"/>
+        <w:contextualSpacing w:val="0"/>
+        <w:rPr>
+          <w:sz w:val="28"/>
+          <w:szCs w:val="28"/>
+        </w:rPr>
+      </w:pPr>
+      <w:r>
+        <w:rPr>
+          <w:sz w:val="28"/>
+          <w:szCs w:val="28"/>
+        </w:rPr>
+        <w:t>An overall description of the shape model</w:t>
+      </w:r>
+    </w:p>
+    <w:p>
+      <w:pPr>
+        <w:pStyle w:val="PargrafodaLista"/>
+        <w:numPr>
+          <w:ilvl w:val="0"/>
+          <w:numId w:val="4"/>
+        </w:numPr>
+        <w:spacing w:line="276" w:lineRule="auto"/>
+        <w:contextualSpacing w:val="0"/>
+        <w:rPr>
+          <w:sz w:val="28"/>
+          <w:szCs w:val="28"/>
+        </w:rPr>
+      </w:pPr>
+      <w:r>
+        <w:rPr>
+          <w:sz w:val="28"/>
+          <w:szCs w:val="28"/>
+        </w:rPr>
+        <w:t>UML diagrams documenting representation and behavior of the shape model</w:t>
+      </w:r>
+    </w:p>
+    <w:p>
+      <w:pPr>
+        <w:pStyle w:val="PargrafodaLista"/>
+        <w:numPr>
+          <w:ilvl w:val="0"/>
+          <w:numId w:val="4"/>
+        </w:numPr>
+        <w:spacing w:line="276" w:lineRule="auto"/>
+        <w:contextualSpacing w:val="0"/>
+        <w:rPr>
+          <w:sz w:val="28"/>
+          <w:szCs w:val="28"/>
+        </w:rPr>
+      </w:pPr>
+      <w:r>
+        <w:rPr>
+          <w:sz w:val="28"/>
+          <w:szCs w:val="28"/>
+        </w:rPr>
+        <w:t>An implementation of the shape system</w:t>
+      </w:r>
+    </w:p>
+    <w:p>
+      <w:pPr>
+        <w:pStyle w:val="PargrafodaLista"/>
+        <w:numPr>
+          <w:ilvl w:val="0"/>
+          <w:numId w:val="4"/>
+        </w:numPr>
+        <w:spacing w:line="276" w:lineRule="auto"/>
+        <w:contextualSpacing w:val="0"/>
+        <w:rPr>
+          <w:sz w:val="28"/>
+          <w:szCs w:val="28"/>
+        </w:rPr>
+      </w:pPr>
+      <w:r>
+        <w:rPr>
+          <w:sz w:val="28"/>
+          <w:szCs w:val="28"/>
+        </w:rPr>
+        <w:t>Unity tests verifying behavior for all shapes</w:t>
+      </w:r>
+    </w:p>
+    <w:p>
+      <w:pPr>
+        <w:spacing w:line="276" w:lineRule="auto"/>
+        <w:rPr>
+          <w:sz w:val="48"/>
+          <w:szCs w:val="48"/>
+        </w:rPr>
+      </w:pPr>
+    </w:p>
+    <w:p>
+      <w:pPr>
+        <w:spacing w:line="276" w:lineRule="auto"/>
+        <w:rPr>
+          <w:b/>
+          <w:bCs/>
+          <w:sz w:val="36"/>
+          <w:szCs w:val="36"/>
+        </w:rPr>
+      </w:pPr>
+      <w:r>
+        <w:rPr>
+          <w:b/>
+          <w:bCs/>
+          <w:sz w:val="36"/>
+          <w:szCs w:val="36"/>
+        </w:rPr>
+        <w:t>First part (Shapes model):</w:t>
+      </w:r>
+    </w:p>
+    <w:p>
+      <w:pPr>
+        <w:spacing w:line="276" w:lineRule="auto"/>
+        <w:rPr>
+          <w:b/>
+          <w:bCs/>
+          <w:sz w:val="4"/>
+          <w:szCs w:val="4"/>
+        </w:rPr>
+      </w:pPr>
+    </w:p>
+    <w:p>
+      <w:pPr>
+        <w:spacing w:line="276" w:lineRule="auto"/>
+        <w:rPr>
+          <w:b/>
+          <w:bCs/>
+          <w:sz w:val="28"/>
+          <w:szCs w:val="28"/>
+        </w:rPr>
+      </w:pPr>
+      <w:r>
+        <w:rPr>
+          <w:b/>
+          <w:bCs/>
+          <w:sz w:val="28"/>
+          <w:szCs w:val="28"/>
+        </w:rPr>
+        <w:t>Development environment</w:t>
+      </w:r>
+      <w:r>
+        <w:rPr>
+          <w:b/>
+          <w:bCs/>
+          <w:sz w:val="28"/>
+          <w:szCs w:val="28"/>
+        </w:rPr>
+        <w:t>:</w:t>
+      </w:r>
+    </w:p>
+    <w:p>
+      <w:pPr>
+        <w:spacing w:line="276" w:lineRule="auto"/>
+        <w:rPr>
+          <w:sz w:val="28"/>
+          <w:szCs w:val="28"/>
+        </w:rPr>
+      </w:pPr>
+      <w:r>
+        <w:rPr>
+          <w:sz w:val="28"/>
+          <w:szCs w:val="28"/>
+        </w:rPr>
+        <w:t>To implement a shapes model, based on the specifications given by the portfolio, I first started my development environment.</w:t>
+      </w:r>
+    </w:p>
+    <w:p>
+      <w:pPr>
+        <w:spacing w:line="276" w:lineRule="auto"/>
+        <w:rPr>
+          <w:sz w:val="28"/>
+          <w:szCs w:val="28"/>
+        </w:rPr>
+      </w:pPr>
+      <w:r>
+        <w:rPr>
+          <w:sz w:val="28"/>
+          <w:szCs w:val="28"/>
+        </w:rPr>
+        <w:t xml:space="preserve">For that, I started creating a project in </w:t>
+      </w:r>
+      <w:proofErr w:type="spellStart"/>
+      <w:r>
+        <w:rPr>
+          <w:sz w:val="28"/>
+          <w:szCs w:val="28"/>
+        </w:rPr>
+        <w:t>InteliJ</w:t>
+      </w:r>
+      <w:proofErr w:type="spellEnd"/>
+      <w:r>
+        <w:rPr>
+          <w:sz w:val="28"/>
+          <w:szCs w:val="28"/>
+        </w:rPr>
+        <w:t xml:space="preserve"> using Oracle OpenJDK version 11.0.11.</w:t>
+      </w:r>
+    </w:p>
+    <w:p>
+      <w:pPr>
+        <w:spacing w:line="276" w:lineRule="auto"/>
+        <w:rPr>
+          <w:sz w:val="28"/>
+          <w:szCs w:val="28"/>
+        </w:rPr>
+      </w:pPr>
+      <w:r>
+        <w:rPr>
+          <w:noProof/>
+          <w:sz w:val="28"/>
+          <w:szCs w:val="28"/>
+        </w:rPr>
+        <w:drawing>
+          <wp:inline distT="0" distB="0" distL="0" distR="0" wp14:anchorId="0AB3EBAA" wp14:editId="336482A5">
+            <wp:extent cx="4486901" cy="2343477"/>
+            <wp:effectExtent l="0" t="0" r="9525" b="0"/>
+            <wp:docPr id="1" name="Imagem 1"/>
+            <wp:cNvGraphicFramePr>
+              <a:graphicFrameLocks xmlns:a="http://schemas.openxmlformats.org/drawingml/2006/main" noChangeAspect="1"/>
+            </wp:cNvGraphicFramePr>
+            <a:graphic xmlns:a="http://schemas.openxmlformats.org/drawingml/2006/main">
+              <a:graphicData uri="http://schemas.openxmlformats.org/drawingml/2006/picture">
+                <pic:pic xmlns:pic="http://schemas.openxmlformats.org/drawingml/2006/picture">
+                  <pic:nvPicPr>
+                    <pic:cNvPr id="1" name=""/>
+                    <pic:cNvPicPr/>
+                  </pic:nvPicPr>
+                  <pic:blipFill>
+                    <a:blip r:embed="rId5"/>
+                    <a:stretch>
+                      <a:fillRect/>
+                    </a:stretch>
+                  </pic:blipFill>
+                  <pic:spPr>
+                    <a:xfrm>
+                      <a:off x="0" y="0"/>
+                      <a:ext cx="4486901" cy="2343477"/>
+                    </a:xfrm>
+                    <a:prstGeom prst="rect">
+                      <a:avLst/>
+                    </a:prstGeom>
+                  </pic:spPr>
+                </pic:pic>
+              </a:graphicData>
+            </a:graphic>
+          </wp:inline>
+        </w:drawing>
+      </w:r>
+    </w:p>
+    <w:p>
+      <w:pPr>
+        <w:spacing w:line="276" w:lineRule="auto"/>
+        <w:rPr>
+          <w:sz w:val="28"/>
+          <w:szCs w:val="28"/>
+        </w:rPr>
+      </w:pPr>
+      <w:r>
+        <w:rPr>
+          <w:sz w:val="28"/>
+          <w:szCs w:val="28"/>
+        </w:rPr>
+        <w:lastRenderedPageBreak/>
+        <w:t>After that, I started Git in the project</w:t>
+      </w:r>
+      <w:r>
+        <w:rPr>
+          <w:sz w:val="28"/>
+          <w:szCs w:val="28"/>
+        </w:rPr>
+        <w:t xml:space="preserve"> and imported it to a </w:t>
+      </w:r>
+      <w:proofErr w:type="spellStart"/>
+      <w:r>
+        <w:rPr>
+          <w:sz w:val="28"/>
+          <w:szCs w:val="28"/>
+        </w:rPr>
+        <w:t>Github</w:t>
+      </w:r>
+      <w:proofErr w:type="spellEnd"/>
+      <w:r>
+        <w:rPr>
+          <w:sz w:val="28"/>
+          <w:szCs w:val="28"/>
+        </w:rPr>
+        <w:t xml:space="preserve"> repository.</w:t>
+      </w:r>
+    </w:p>
+    <w:p>
+      <w:pPr>
+        <w:spacing w:line="276" w:lineRule="auto"/>
+        <w:rPr>
+          <w:sz w:val="28"/>
+          <w:szCs w:val="28"/>
+        </w:rPr>
+      </w:pPr>
+      <w:r>
+        <w:rPr>
+          <w:noProof/>
+          <w:sz w:val="28"/>
+          <w:szCs w:val="28"/>
+        </w:rPr>
+        <w:drawing>
+          <wp:inline distT="0" distB="0" distL="0" distR="0" wp14:anchorId="3A8363A5" wp14:editId="2053437B">
+            <wp:extent cx="5400040" cy="3760470"/>
+            <wp:effectExtent l="0" t="0" r="0" b="0"/>
+            <wp:docPr id="6" name="Imagem 6"/>
+            <wp:cNvGraphicFramePr>
+              <a:graphicFrameLocks xmlns:a="http://schemas.openxmlformats.org/drawingml/2006/main" noChangeAspect="1"/>
+            </wp:cNvGraphicFramePr>
+            <a:graphic xmlns:a="http://schemas.openxmlformats.org/drawingml/2006/main">
+              <a:graphicData uri="http://schemas.openxmlformats.org/drawingml/2006/picture">
+                <pic:pic xmlns:pic="http://schemas.openxmlformats.org/drawingml/2006/picture">
+                  <pic:nvPicPr>
+                    <pic:cNvPr id="1" name=""/>
+                    <pic:cNvPicPr/>
+                  </pic:nvPicPr>
+                  <pic:blipFill>
+                    <a:blip r:embed="rId6"/>
+                    <a:stretch>
+                      <a:fillRect/>
+                    </a:stretch>
+                  </pic:blipFill>
+                  <pic:spPr>
+                    <a:xfrm>
+                      <a:off x="0" y="0"/>
+                      <a:ext cx="5400040" cy="3760470"/>
+                    </a:xfrm>
+                    <a:prstGeom prst="rect">
+                      <a:avLst/>
+                    </a:prstGeom>
+                  </pic:spPr>
+                </pic:pic>
+              </a:graphicData>
+            </a:graphic>
+          </wp:inline>
+        </w:drawing>
+      </w:r>
+    </w:p>
+    <w:p>
+      <w:pPr>
+        <w:spacing w:line="276" w:lineRule="auto"/>
+        <w:rPr>
+          <w:sz w:val="28"/>
+          <w:szCs w:val="28"/>
+        </w:rPr>
+      </w:pPr>
+      <w:r>
+        <w:rPr>
+          <w:sz w:val="28"/>
+          <w:szCs w:val="28"/>
+        </w:rPr>
+        <w:t xml:space="preserve">I did </w:t>
+      </w:r>
+      <w:r>
+        <w:rPr>
+          <w:sz w:val="28"/>
+          <w:szCs w:val="28"/>
+        </w:rPr>
+        <w:t>a remote repository</w:t>
+      </w:r>
+      <w:r>
+        <w:rPr>
+          <w:sz w:val="28"/>
+          <w:szCs w:val="28"/>
+        </w:rPr>
+        <w:t xml:space="preserve"> because even being in a project alone, it still gives me the ability to update my application from any </w:t>
+      </w:r>
+      <w:r>
+        <w:rPr>
+          <w:sz w:val="28"/>
+          <w:szCs w:val="28"/>
+        </w:rPr>
+        <w:t>device</w:t>
+      </w:r>
+      <w:r>
+        <w:rPr>
+          <w:sz w:val="28"/>
+          <w:szCs w:val="28"/>
+        </w:rPr>
+        <w:t xml:space="preserve">, and not only my local </w:t>
+      </w:r>
+      <w:r>
+        <w:rPr>
+          <w:sz w:val="28"/>
+          <w:szCs w:val="28"/>
+        </w:rPr>
+        <w:t>one</w:t>
+      </w:r>
+      <w:r>
+        <w:rPr>
+          <w:sz w:val="28"/>
+          <w:szCs w:val="28"/>
+        </w:rPr>
+        <w:t>. Apart from that, it also allows me to add more developers to the project in the future.</w:t>
+      </w:r>
+    </w:p>
+    <w:p>
+      <w:pPr>
+        <w:spacing w:line="276" w:lineRule="auto"/>
+        <w:rPr>
+          <w:sz w:val="12"/>
+          <w:szCs w:val="12"/>
+        </w:rPr>
+      </w:pPr>
+    </w:p>
+    <w:p>
+      <w:pPr>
+        <w:spacing w:line="276" w:lineRule="auto"/>
+        <w:rPr>
+          <w:b/>
+          <w:bCs/>
+          <w:sz w:val="28"/>
+          <w:szCs w:val="28"/>
+        </w:rPr>
+      </w:pPr>
+      <w:r>
+        <w:rPr>
+          <w:b/>
+          <w:bCs/>
+          <w:sz w:val="28"/>
+          <w:szCs w:val="28"/>
+        </w:rPr>
+        <w:t>Design of the application:</w:t>
+      </w:r>
+    </w:p>
+    <w:p>
+      <w:pPr>
+        <w:spacing w:line="276" w:lineRule="auto"/>
+        <w:rPr>
+          <w:sz w:val="28"/>
+          <w:szCs w:val="28"/>
+        </w:rPr>
+      </w:pPr>
+      <w:r>
+        <w:rPr>
+          <w:sz w:val="28"/>
+          <w:szCs w:val="28"/>
+        </w:rPr>
+        <w:t xml:space="preserve">For the app </w:t>
+      </w:r>
+      <w:r>
+        <w:rPr>
+          <w:sz w:val="28"/>
+          <w:szCs w:val="28"/>
+        </w:rPr>
+        <w:t>design, I started doing a class model</w:t>
+      </w:r>
+    </w:p>
+    <w:p>
+      <w:pPr>
+        <w:spacing w:line="276" w:lineRule="auto"/>
+        <w:rPr>
+          <w:sz w:val="28"/>
+          <w:szCs w:val="28"/>
+        </w:rPr>
+      </w:pPr>
+    </w:p>
+    <w:p>
+      <w:pPr>
+        <w:spacing w:line="276" w:lineRule="auto"/>
+        <w:rPr>
+          <w:sz w:val="28"/>
+          <w:szCs w:val="28"/>
+        </w:rPr>
+      </w:pPr>
+      <w:r>
+        <w:rPr>
+          <w:sz w:val="28"/>
+          <w:szCs w:val="28"/>
+        </w:rPr>
+        <w:t>Dynamic UML diagram</w:t>
+      </w:r>
+    </w:p>
+    <w:p>
+      <w:pPr>
+        <w:spacing w:line="276" w:lineRule="auto"/>
+        <w:rPr>
+          <w:sz w:val="28"/>
+          <w:szCs w:val="28"/>
+        </w:rPr>
+      </w:pPr>
+      <w:r>
+        <w:rPr>
+          <w:noProof/>
+        </w:rPr>
+        <w:drawing>
+          <wp:anchor distT="0" distB="0" distL="114300" distR="114300" simplePos="0" relativeHeight="251658240" behindDoc="0" locked="0" layoutInCell="1" allowOverlap="1" wp14:anchorId="5B89E719" wp14:editId="65FB0B05">
+            <wp:simplePos x="0" y="0"/>
+            <wp:positionH relativeFrom="margin">
+              <wp:posOffset>40198</wp:posOffset>
+            </wp:positionH>
+            <wp:positionV relativeFrom="paragraph">
+              <wp:posOffset>81446</wp:posOffset>
+            </wp:positionV>
+            <wp:extent cx="2983192" cy="2032878"/>
+            <wp:effectExtent l="0" t="0" r="8255" b="5715"/>
+            <wp:wrapNone/>
+            <wp:docPr id="5" name="Imagem 5" descr="Nenhuma descrição disponível."/>
+            <wp:cNvGraphicFramePr>
+              <a:graphicFrameLocks xmlns:a="http://schemas.openxmlformats.org/drawingml/2006/main" noChangeAspect="1"/>
+            </wp:cNvGraphicFramePr>
+            <a:graphic xmlns:a="http://schemas.openxmlformats.org/drawingml/2006/main">
+              <a:graphicData uri="http://schemas.openxmlformats.org/drawingml/2006/picture">
+                <pic:pic xmlns:pic="http://schemas.openxmlformats.org/drawingml/2006/picture">
+                  <pic:nvPicPr>
+                    <pic:cNvPr id="0" name="Picture 8" descr="Nenhuma descrição disponível."/>
+                    <pic:cNvPicPr>
+                      <a:picLocks noChangeAspect="1" noChangeArrowheads="1"/>
+                    </pic:cNvPicPr>
+                  </pic:nvPicPr>
+                  <pic:blipFill>
+                    <a:blip r:embed="rId7" cstate="print">
+                      <a:extLst>
+                        <a:ext uri="{28A0092B-C50C-407E-A947-70E740481C1C}">
+                          <a14:useLocalDpi xmlns:a14="http://schemas.microsoft.com/office/drawing/2010/main" val="0"/>
+                        </a:ext>
+                      </a:extLst>
+                    </a:blip>
+                    <a:srcRect/>
+                    <a:stretch>
+                      <a:fillRect/>
+                    </a:stretch>
+                  </pic:blipFill>
+                  <pic:spPr bwMode="auto">
+                    <a:xfrm>
+                      <a:off x="0" y="0"/>
+                      <a:ext cx="2983192" cy="2032878"/>
+                    </a:xfrm>
+                    <a:prstGeom prst="rect">
+                      <a:avLst/>
+                    </a:prstGeom>
+                    <a:noFill/>
+                    <a:ln>
+                      <a:noFill/>
+                    </a:ln>
+                  </pic:spPr>
+                </pic:pic>
+              </a:graphicData>
+            </a:graphic>
+            <wp14:sizeRelH relativeFrom="margin">
+              <wp14:pctWidth>0</wp14:pctWidth>
+            </wp14:sizeRelH>
+            <wp14:sizeRelV relativeFrom="margin">
+              <wp14:pctHeight>0</wp14:pctHeight>
+            </wp14:sizeRelV>
+          </wp:anchor>
+        </w:drawing>
       </w:r>
     </w:p>
     <w:sectPr>
@@ -145,6 +1252,591 @@
     </w:sectPr>
   </w:body>
 </w:document>
+</file>
+
+<file path=word/numbering.xml><?xml version="1.0" encoding="utf-8"?>
+<w:numbering xmlns:wpc="http://schemas.microsoft.com/office/word/2010/wordprocessingCanvas" xmlns:cx="http://schemas.microsoft.com/office/drawing/2014/chartex" xmlns:cx1="http://schemas.microsoft.com/office/drawing/2015/9/8/chartex" xmlns:cx2="http://schemas.microsoft.com/office/drawing/2015/10/21/chartex" xmlns:cx3="http://schemas.microsoft.com/office/drawing/2016/5/9/chartex" xmlns:cx4="http://schemas.microsoft.com/office/drawing/2016/5/10/chartex" xmlns:cx5="http://schemas.microsoft.com/office/drawing/2016/5/11/chartex" xmlns:cx6="http://schemas.microsoft.com/office/drawing/2016/5/12/chartex" xmlns:cx7="http://schemas.microsoft.com/office/drawing/2016/5/13/chartex" xmlns:cx8="http://schemas.microsoft.com/office/drawing/2016/5/14/chartex" xmlns:mc="http://schemas.openxmlformats.org/markup-compatibility/2006" xmlns:aink="http://schemas.microsoft.com/office/drawing/2016/ink" xmlns:am3d="http://schemas.microsoft.com/office/drawing/2017/model3d" xmlns:o="urn:schemas-microsoft-com:office:office" xmlns:r="http://schemas.openxmlformats.org/officeDocument/2006/relationships" xmlns:m="http://schemas.openxmlformats.org/officeDocument/2006/math" xmlns:v="urn:schemas-microsoft-com:vml" xmlns:wp14="http://schemas.microsoft.com/office/word/2010/wordprocessingDrawing" xmlns:wp="http://schemas.openxmlformats.org/drawingml/2006/wordprocessingDrawing" xmlns:w10="urn:schemas-microsoft-com:office:word" xmlns:w="http://schemas.openxmlformats.org/wordprocessingml/2006/main" xmlns:w14="http://schemas.microsoft.com/office/word/2010/wordml" xmlns:w15="http://schemas.microsoft.com/office/word/2012/wordml" xmlns:w16cex="http://schemas.microsoft.com/office/word/2018/wordml/cex" xmlns:w16cid="http://schemas.microsoft.com/office/word/2016/wordml/cid" xmlns:w16="http://schemas.microsoft.com/office/word/2018/wordml" xmlns:w16sdtdh="http://schemas.microsoft.com/office/word/2020/wordml/sdtdatahash" xmlns:w16se="http://schemas.microsoft.com/office/word/2015/wordml/symex" xmlns:wpg="http://schemas.microsoft.com/office/word/2010/wordprocessingGroup" xmlns:wpi="http://schemas.microsoft.com/office/word/2010/wordprocessingInk" xmlns:wne="http://schemas.microsoft.com/office/word/2006/wordml" xmlns:wps="http://schemas.microsoft.com/office/word/2010/wordprocessingShape" mc:Ignorable="w14 w15 w16se w16cid w16 w16cex w16sdtdh wp14">
+  <w:abstractNum w:abstractNumId="0" w15:restartNumberingAfterBreak="0">
+    <w:nsid w:val="259C7894"/>
+    <w:multiLevelType w:val="hybridMultilevel"/>
+    <w:tmpl w:val="4A50599E"/>
+    <w:lvl w:ilvl="0" w:tplc="0416000B">
+      <w:start w:val="1"/>
+      <w:numFmt w:val="bullet"/>
+      <w:lvlText w:val=""/>
+      <w:lvlJc w:val="left"/>
+      <w:pPr>
+        <w:ind w:left="1428" w:hanging="360"/>
+      </w:pPr>
+      <w:rPr>
+        <w:rFonts w:ascii="Wingdings" w:hAnsi="Wingdings" w:hint="default"/>
+      </w:rPr>
+    </w:lvl>
+    <w:lvl w:ilvl="1" w:tplc="04160003" w:tentative="1">
+      <w:start w:val="1"/>
+      <w:numFmt w:val="bullet"/>
+      <w:lvlText w:val="o"/>
+      <w:lvlJc w:val="left"/>
+      <w:pPr>
+        <w:ind w:left="2148" w:hanging="360"/>
+      </w:pPr>
+      <w:rPr>
+        <w:rFonts w:ascii="Courier New" w:hAnsi="Courier New" w:cs="Courier New" w:hint="default"/>
+      </w:rPr>
+    </w:lvl>
+    <w:lvl w:ilvl="2" w:tplc="04160005" w:tentative="1">
+      <w:start w:val="1"/>
+      <w:numFmt w:val="bullet"/>
+      <w:lvlText w:val=""/>
+      <w:lvlJc w:val="left"/>
+      <w:pPr>
+        <w:ind w:left="2868" w:hanging="360"/>
+      </w:pPr>
+      <w:rPr>
+        <w:rFonts w:ascii="Wingdings" w:hAnsi="Wingdings" w:hint="default"/>
+      </w:rPr>
+    </w:lvl>
+    <w:lvl w:ilvl="3" w:tplc="04160001" w:tentative="1">
+      <w:start w:val="1"/>
+      <w:numFmt w:val="bullet"/>
+      <w:lvlText w:val=""/>
+      <w:lvlJc w:val="left"/>
+      <w:pPr>
+        <w:ind w:left="3588" w:hanging="360"/>
+      </w:pPr>
+      <w:rPr>
+        <w:rFonts w:ascii="Symbol" w:hAnsi="Symbol" w:hint="default"/>
+      </w:rPr>
+    </w:lvl>
+    <w:lvl w:ilvl="4" w:tplc="04160003" w:tentative="1">
+      <w:start w:val="1"/>
+      <w:numFmt w:val="bullet"/>
+      <w:lvlText w:val="o"/>
+      <w:lvlJc w:val="left"/>
+      <w:pPr>
+        <w:ind w:left="4308" w:hanging="360"/>
+      </w:pPr>
+      <w:rPr>
+        <w:rFonts w:ascii="Courier New" w:hAnsi="Courier New" w:cs="Courier New" w:hint="default"/>
+      </w:rPr>
+    </w:lvl>
+    <w:lvl w:ilvl="5" w:tplc="04160005" w:tentative="1">
+      <w:start w:val="1"/>
+      <w:numFmt w:val="bullet"/>
+      <w:lvlText w:val=""/>
+      <w:lvlJc w:val="left"/>
+      <w:pPr>
+        <w:ind w:left="5028" w:hanging="360"/>
+      </w:pPr>
+      <w:rPr>
+        <w:rFonts w:ascii="Wingdings" w:hAnsi="Wingdings" w:hint="default"/>
+      </w:rPr>
+    </w:lvl>
+    <w:lvl w:ilvl="6" w:tplc="04160001" w:tentative="1">
+      <w:start w:val="1"/>
+      <w:numFmt w:val="bullet"/>
+      <w:lvlText w:val=""/>
+      <w:lvlJc w:val="left"/>
+      <w:pPr>
+        <w:ind w:left="5748" w:hanging="360"/>
+      </w:pPr>
+      <w:rPr>
+        <w:rFonts w:ascii="Symbol" w:hAnsi="Symbol" w:hint="default"/>
+      </w:rPr>
+    </w:lvl>
+    <w:lvl w:ilvl="7" w:tplc="04160003" w:tentative="1">
+      <w:start w:val="1"/>
+      <w:numFmt w:val="bullet"/>
+      <w:lvlText w:val="o"/>
+      <w:lvlJc w:val="left"/>
+      <w:pPr>
+        <w:ind w:left="6468" w:hanging="360"/>
+      </w:pPr>
+      <w:rPr>
+        <w:rFonts w:ascii="Courier New" w:hAnsi="Courier New" w:cs="Courier New" w:hint="default"/>
+      </w:rPr>
+    </w:lvl>
+    <w:lvl w:ilvl="8" w:tplc="04160005" w:tentative="1">
+      <w:start w:val="1"/>
+      <w:numFmt w:val="bullet"/>
+      <w:lvlText w:val=""/>
+      <w:lvlJc w:val="left"/>
+      <w:pPr>
+        <w:ind w:left="7188" w:hanging="360"/>
+      </w:pPr>
+      <w:rPr>
+        <w:rFonts w:ascii="Wingdings" w:hAnsi="Wingdings" w:hint="default"/>
+      </w:rPr>
+    </w:lvl>
+  </w:abstractNum>
+  <w:abstractNum w:abstractNumId="1" w15:restartNumberingAfterBreak="0">
+    <w:nsid w:val="26D61CC9"/>
+    <w:multiLevelType w:val="hybridMultilevel"/>
+    <w:tmpl w:val="AF5A8F24"/>
+    <w:lvl w:ilvl="0" w:tplc="04160005">
+      <w:start w:val="1"/>
+      <w:numFmt w:val="bullet"/>
+      <w:lvlText w:val=""/>
+      <w:lvlJc w:val="left"/>
+      <w:pPr>
+        <w:ind w:left="1440" w:hanging="360"/>
+      </w:pPr>
+      <w:rPr>
+        <w:rFonts w:ascii="Wingdings" w:hAnsi="Wingdings" w:hint="default"/>
+      </w:rPr>
+    </w:lvl>
+    <w:lvl w:ilvl="1" w:tplc="04160003" w:tentative="1">
+      <w:start w:val="1"/>
+      <w:numFmt w:val="bullet"/>
+      <w:lvlText w:val="o"/>
+      <w:lvlJc w:val="left"/>
+      <w:pPr>
+        <w:ind w:left="2160" w:hanging="360"/>
+      </w:pPr>
+      <w:rPr>
+        <w:rFonts w:ascii="Courier New" w:hAnsi="Courier New" w:cs="Courier New" w:hint="default"/>
+      </w:rPr>
+    </w:lvl>
+    <w:lvl w:ilvl="2" w:tplc="04160005" w:tentative="1">
+      <w:start w:val="1"/>
+      <w:numFmt w:val="bullet"/>
+      <w:lvlText w:val=""/>
+      <w:lvlJc w:val="left"/>
+      <w:pPr>
+        <w:ind w:left="2880" w:hanging="360"/>
+      </w:pPr>
+      <w:rPr>
+        <w:rFonts w:ascii="Wingdings" w:hAnsi="Wingdings" w:hint="default"/>
+      </w:rPr>
+    </w:lvl>
+    <w:lvl w:ilvl="3" w:tplc="04160001" w:tentative="1">
+      <w:start w:val="1"/>
+      <w:numFmt w:val="bullet"/>
+      <w:lvlText w:val=""/>
+      <w:lvlJc w:val="left"/>
+      <w:pPr>
+        <w:ind w:left="3600" w:hanging="360"/>
+      </w:pPr>
+      <w:rPr>
+        <w:rFonts w:ascii="Symbol" w:hAnsi="Symbol" w:hint="default"/>
+      </w:rPr>
+    </w:lvl>
+    <w:lvl w:ilvl="4" w:tplc="04160003" w:tentative="1">
+      <w:start w:val="1"/>
+      <w:numFmt w:val="bullet"/>
+      <w:lvlText w:val="o"/>
+      <w:lvlJc w:val="left"/>
+      <w:pPr>
+        <w:ind w:left="4320" w:hanging="360"/>
+      </w:pPr>
+      <w:rPr>
+        <w:rFonts w:ascii="Courier New" w:hAnsi="Courier New" w:cs="Courier New" w:hint="default"/>
+      </w:rPr>
+    </w:lvl>
+    <w:lvl w:ilvl="5" w:tplc="04160005" w:tentative="1">
+      <w:start w:val="1"/>
+      <w:numFmt w:val="bullet"/>
+      <w:lvlText w:val=""/>
+      <w:lvlJc w:val="left"/>
+      <w:pPr>
+        <w:ind w:left="5040" w:hanging="360"/>
+      </w:pPr>
+      <w:rPr>
+        <w:rFonts w:ascii="Wingdings" w:hAnsi="Wingdings" w:hint="default"/>
+      </w:rPr>
+    </w:lvl>
+    <w:lvl w:ilvl="6" w:tplc="04160001" w:tentative="1">
+      <w:start w:val="1"/>
+      <w:numFmt w:val="bullet"/>
+      <w:lvlText w:val=""/>
+      <w:lvlJc w:val="left"/>
+      <w:pPr>
+        <w:ind w:left="5760" w:hanging="360"/>
+      </w:pPr>
+      <w:rPr>
+        <w:rFonts w:ascii="Symbol" w:hAnsi="Symbol" w:hint="default"/>
+      </w:rPr>
+    </w:lvl>
+    <w:lvl w:ilvl="7" w:tplc="04160003" w:tentative="1">
+      <w:start w:val="1"/>
+      <w:numFmt w:val="bullet"/>
+      <w:lvlText w:val="o"/>
+      <w:lvlJc w:val="left"/>
+      <w:pPr>
+        <w:ind w:left="6480" w:hanging="360"/>
+      </w:pPr>
+      <w:rPr>
+        <w:rFonts w:ascii="Courier New" w:hAnsi="Courier New" w:cs="Courier New" w:hint="default"/>
+      </w:rPr>
+    </w:lvl>
+    <w:lvl w:ilvl="8" w:tplc="04160005" w:tentative="1">
+      <w:start w:val="1"/>
+      <w:numFmt w:val="bullet"/>
+      <w:lvlText w:val=""/>
+      <w:lvlJc w:val="left"/>
+      <w:pPr>
+        <w:ind w:left="7200" w:hanging="360"/>
+      </w:pPr>
+      <w:rPr>
+        <w:rFonts w:ascii="Wingdings" w:hAnsi="Wingdings" w:hint="default"/>
+      </w:rPr>
+    </w:lvl>
+  </w:abstractNum>
+  <w:abstractNum w:abstractNumId="2" w15:restartNumberingAfterBreak="0">
+    <w:nsid w:val="28300238"/>
+    <w:multiLevelType w:val="hybridMultilevel"/>
+    <w:tmpl w:val="BFBC0A16"/>
+    <w:lvl w:ilvl="0" w:tplc="04160001">
+      <w:start w:val="1"/>
+      <w:numFmt w:val="bullet"/>
+      <w:lvlText w:val=""/>
+      <w:lvlJc w:val="left"/>
+      <w:pPr>
+        <w:ind w:left="720" w:hanging="360"/>
+      </w:pPr>
+      <w:rPr>
+        <w:rFonts w:ascii="Symbol" w:hAnsi="Symbol" w:hint="default"/>
+      </w:rPr>
+    </w:lvl>
+    <w:lvl w:ilvl="1" w:tplc="04160003" w:tentative="1">
+      <w:start w:val="1"/>
+      <w:numFmt w:val="bullet"/>
+      <w:lvlText w:val="o"/>
+      <w:lvlJc w:val="left"/>
+      <w:pPr>
+        <w:ind w:left="1440" w:hanging="360"/>
+      </w:pPr>
+      <w:rPr>
+        <w:rFonts w:ascii="Courier New" w:hAnsi="Courier New" w:cs="Courier New" w:hint="default"/>
+      </w:rPr>
+    </w:lvl>
+    <w:lvl w:ilvl="2" w:tplc="04160005" w:tentative="1">
+      <w:start w:val="1"/>
+      <w:numFmt w:val="bullet"/>
+      <w:lvlText w:val=""/>
+      <w:lvlJc w:val="left"/>
+      <w:pPr>
+        <w:ind w:left="2160" w:hanging="360"/>
+      </w:pPr>
+      <w:rPr>
+        <w:rFonts w:ascii="Wingdings" w:hAnsi="Wingdings" w:hint="default"/>
+      </w:rPr>
+    </w:lvl>
+    <w:lvl w:ilvl="3" w:tplc="04160001" w:tentative="1">
+      <w:start w:val="1"/>
+      <w:numFmt w:val="bullet"/>
+      <w:lvlText w:val=""/>
+      <w:lvlJc w:val="left"/>
+      <w:pPr>
+        <w:ind w:left="2880" w:hanging="360"/>
+      </w:pPr>
+      <w:rPr>
+        <w:rFonts w:ascii="Symbol" w:hAnsi="Symbol" w:hint="default"/>
+      </w:rPr>
+    </w:lvl>
+    <w:lvl w:ilvl="4" w:tplc="04160003" w:tentative="1">
+      <w:start w:val="1"/>
+      <w:numFmt w:val="bullet"/>
+      <w:lvlText w:val="o"/>
+      <w:lvlJc w:val="left"/>
+      <w:pPr>
+        <w:ind w:left="3600" w:hanging="360"/>
+      </w:pPr>
+      <w:rPr>
+        <w:rFonts w:ascii="Courier New" w:hAnsi="Courier New" w:cs="Courier New" w:hint="default"/>
+      </w:rPr>
+    </w:lvl>
+    <w:lvl w:ilvl="5" w:tplc="04160005" w:tentative="1">
+      <w:start w:val="1"/>
+      <w:numFmt w:val="bullet"/>
+      <w:lvlText w:val=""/>
+      <w:lvlJc w:val="left"/>
+      <w:pPr>
+        <w:ind w:left="4320" w:hanging="360"/>
+      </w:pPr>
+      <w:rPr>
+        <w:rFonts w:ascii="Wingdings" w:hAnsi="Wingdings" w:hint="default"/>
+      </w:rPr>
+    </w:lvl>
+    <w:lvl w:ilvl="6" w:tplc="04160001" w:tentative="1">
+      <w:start w:val="1"/>
+      <w:numFmt w:val="bullet"/>
+      <w:lvlText w:val=""/>
+      <w:lvlJc w:val="left"/>
+      <w:pPr>
+        <w:ind w:left="5040" w:hanging="360"/>
+      </w:pPr>
+      <w:rPr>
+        <w:rFonts w:ascii="Symbol" w:hAnsi="Symbol" w:hint="default"/>
+      </w:rPr>
+    </w:lvl>
+    <w:lvl w:ilvl="7" w:tplc="04160003" w:tentative="1">
+      <w:start w:val="1"/>
+      <w:numFmt w:val="bullet"/>
+      <w:lvlText w:val="o"/>
+      <w:lvlJc w:val="left"/>
+      <w:pPr>
+        <w:ind w:left="5760" w:hanging="360"/>
+      </w:pPr>
+      <w:rPr>
+        <w:rFonts w:ascii="Courier New" w:hAnsi="Courier New" w:cs="Courier New" w:hint="default"/>
+      </w:rPr>
+    </w:lvl>
+    <w:lvl w:ilvl="8" w:tplc="04160005" w:tentative="1">
+      <w:start w:val="1"/>
+      <w:numFmt w:val="bullet"/>
+      <w:lvlText w:val=""/>
+      <w:lvlJc w:val="left"/>
+      <w:pPr>
+        <w:ind w:left="6480" w:hanging="360"/>
+      </w:pPr>
+      <w:rPr>
+        <w:rFonts w:ascii="Wingdings" w:hAnsi="Wingdings" w:hint="default"/>
+      </w:rPr>
+    </w:lvl>
+  </w:abstractNum>
+  <w:abstractNum w:abstractNumId="3" w15:restartNumberingAfterBreak="0">
+    <w:nsid w:val="33DF2DAA"/>
+    <w:multiLevelType w:val="hybridMultilevel"/>
+    <w:tmpl w:val="0E08B476"/>
+    <w:lvl w:ilvl="0" w:tplc="0416000B">
+      <w:start w:val="1"/>
+      <w:numFmt w:val="bullet"/>
+      <w:lvlText w:val=""/>
+      <w:lvlJc w:val="left"/>
+      <w:pPr>
+        <w:ind w:left="1440" w:hanging="360"/>
+      </w:pPr>
+      <w:rPr>
+        <w:rFonts w:ascii="Wingdings" w:hAnsi="Wingdings" w:hint="default"/>
+      </w:rPr>
+    </w:lvl>
+    <w:lvl w:ilvl="1" w:tplc="04160003" w:tentative="1">
+      <w:start w:val="1"/>
+      <w:numFmt w:val="bullet"/>
+      <w:lvlText w:val="o"/>
+      <w:lvlJc w:val="left"/>
+      <w:pPr>
+        <w:ind w:left="2160" w:hanging="360"/>
+      </w:pPr>
+      <w:rPr>
+        <w:rFonts w:ascii="Courier New" w:hAnsi="Courier New" w:cs="Courier New" w:hint="default"/>
+      </w:rPr>
+    </w:lvl>
+    <w:lvl w:ilvl="2" w:tplc="04160005" w:tentative="1">
+      <w:start w:val="1"/>
+      <w:numFmt w:val="bullet"/>
+      <w:lvlText w:val=""/>
+      <w:lvlJc w:val="left"/>
+      <w:pPr>
+        <w:ind w:left="2880" w:hanging="360"/>
+      </w:pPr>
+      <w:rPr>
+        <w:rFonts w:ascii="Wingdings" w:hAnsi="Wingdings" w:hint="default"/>
+      </w:rPr>
+    </w:lvl>
+    <w:lvl w:ilvl="3" w:tplc="04160001" w:tentative="1">
+      <w:start w:val="1"/>
+      <w:numFmt w:val="bullet"/>
+      <w:lvlText w:val=""/>
+      <w:lvlJc w:val="left"/>
+      <w:pPr>
+        <w:ind w:left="3600" w:hanging="360"/>
+      </w:pPr>
+      <w:rPr>
+        <w:rFonts w:ascii="Symbol" w:hAnsi="Symbol" w:hint="default"/>
+      </w:rPr>
+    </w:lvl>
+    <w:lvl w:ilvl="4" w:tplc="04160003" w:tentative="1">
+      <w:start w:val="1"/>
+      <w:numFmt w:val="bullet"/>
+      <w:lvlText w:val="o"/>
+      <w:lvlJc w:val="left"/>
+      <w:pPr>
+        <w:ind w:left="4320" w:hanging="360"/>
+      </w:pPr>
+      <w:rPr>
+        <w:rFonts w:ascii="Courier New" w:hAnsi="Courier New" w:cs="Courier New" w:hint="default"/>
+      </w:rPr>
+    </w:lvl>
+    <w:lvl w:ilvl="5" w:tplc="04160005" w:tentative="1">
+      <w:start w:val="1"/>
+      <w:numFmt w:val="bullet"/>
+      <w:lvlText w:val=""/>
+      <w:lvlJc w:val="left"/>
+      <w:pPr>
+        <w:ind w:left="5040" w:hanging="360"/>
+      </w:pPr>
+      <w:rPr>
+        <w:rFonts w:ascii="Wingdings" w:hAnsi="Wingdings" w:hint="default"/>
+      </w:rPr>
+    </w:lvl>
+    <w:lvl w:ilvl="6" w:tplc="04160001" w:tentative="1">
+      <w:start w:val="1"/>
+      <w:numFmt w:val="bullet"/>
+      <w:lvlText w:val=""/>
+      <w:lvlJc w:val="left"/>
+      <w:pPr>
+        <w:ind w:left="5760" w:hanging="360"/>
+      </w:pPr>
+      <w:rPr>
+        <w:rFonts w:ascii="Symbol" w:hAnsi="Symbol" w:hint="default"/>
+      </w:rPr>
+    </w:lvl>
+    <w:lvl w:ilvl="7" w:tplc="04160003" w:tentative="1">
+      <w:start w:val="1"/>
+      <w:numFmt w:val="bullet"/>
+      <w:lvlText w:val="o"/>
+      <w:lvlJc w:val="left"/>
+      <w:pPr>
+        <w:ind w:left="6480" w:hanging="360"/>
+      </w:pPr>
+      <w:rPr>
+        <w:rFonts w:ascii="Courier New" w:hAnsi="Courier New" w:cs="Courier New" w:hint="default"/>
+      </w:rPr>
+    </w:lvl>
+    <w:lvl w:ilvl="8" w:tplc="04160005" w:tentative="1">
+      <w:start w:val="1"/>
+      <w:numFmt w:val="bullet"/>
+      <w:lvlText w:val=""/>
+      <w:lvlJc w:val="left"/>
+      <w:pPr>
+        <w:ind w:left="7200" w:hanging="360"/>
+      </w:pPr>
+      <w:rPr>
+        <w:rFonts w:ascii="Wingdings" w:hAnsi="Wingdings" w:hint="default"/>
+      </w:rPr>
+    </w:lvl>
+  </w:abstractNum>
+  <w:abstractNum w:abstractNumId="4" w15:restartNumberingAfterBreak="0">
+    <w:nsid w:val="33F15E1D"/>
+    <w:multiLevelType w:val="hybridMultilevel"/>
+    <w:tmpl w:val="8C6A4D72"/>
+    <w:lvl w:ilvl="0" w:tplc="04160001">
+      <w:start w:val="1"/>
+      <w:numFmt w:val="bullet"/>
+      <w:lvlText w:val=""/>
+      <w:lvlJc w:val="left"/>
+      <w:pPr>
+        <w:ind w:left="720" w:hanging="360"/>
+      </w:pPr>
+      <w:rPr>
+        <w:rFonts w:ascii="Symbol" w:hAnsi="Symbol" w:hint="default"/>
+      </w:rPr>
+    </w:lvl>
+    <w:lvl w:ilvl="1" w:tplc="04160003" w:tentative="1">
+      <w:start w:val="1"/>
+      <w:numFmt w:val="bullet"/>
+      <w:lvlText w:val="o"/>
+      <w:lvlJc w:val="left"/>
+      <w:pPr>
+        <w:ind w:left="1440" w:hanging="360"/>
+      </w:pPr>
+      <w:rPr>
+        <w:rFonts w:ascii="Courier New" w:hAnsi="Courier New" w:cs="Courier New" w:hint="default"/>
+      </w:rPr>
+    </w:lvl>
+    <w:lvl w:ilvl="2" w:tplc="04160005" w:tentative="1">
+      <w:start w:val="1"/>
+      <w:numFmt w:val="bullet"/>
+      <w:lvlText w:val=""/>
+      <w:lvlJc w:val="left"/>
+      <w:pPr>
+        <w:ind w:left="2160" w:hanging="360"/>
+      </w:pPr>
+      <w:rPr>
+        <w:rFonts w:ascii="Wingdings" w:hAnsi="Wingdings" w:hint="default"/>
+      </w:rPr>
+    </w:lvl>
+    <w:lvl w:ilvl="3" w:tplc="04160001" w:tentative="1">
+      <w:start w:val="1"/>
+      <w:numFmt w:val="bullet"/>
+      <w:lvlText w:val=""/>
+      <w:lvlJc w:val="left"/>
+      <w:pPr>
+        <w:ind w:left="2880" w:hanging="360"/>
+      </w:pPr>
+      <w:rPr>
+        <w:rFonts w:ascii="Symbol" w:hAnsi="Symbol" w:hint="default"/>
+      </w:rPr>
+    </w:lvl>
+    <w:lvl w:ilvl="4" w:tplc="04160003" w:tentative="1">
+      <w:start w:val="1"/>
+      <w:numFmt w:val="bullet"/>
+      <w:lvlText w:val="o"/>
+      <w:lvlJc w:val="left"/>
+      <w:pPr>
+        <w:ind w:left="3600" w:hanging="360"/>
+      </w:pPr>
+      <w:rPr>
+        <w:rFonts w:ascii="Courier New" w:hAnsi="Courier New" w:cs="Courier New" w:hint="default"/>
+      </w:rPr>
+    </w:lvl>
+    <w:lvl w:ilvl="5" w:tplc="04160005" w:tentative="1">
+      <w:start w:val="1"/>
+      <w:numFmt w:val="bullet"/>
+      <w:lvlText w:val=""/>
+      <w:lvlJc w:val="left"/>
+      <w:pPr>
+        <w:ind w:left="4320" w:hanging="360"/>
+      </w:pPr>
+      <w:rPr>
+        <w:rFonts w:ascii="Wingdings" w:hAnsi="Wingdings" w:hint="default"/>
+      </w:rPr>
+    </w:lvl>
+    <w:lvl w:ilvl="6" w:tplc="04160001" w:tentative="1">
+      <w:start w:val="1"/>
+      <w:numFmt w:val="bullet"/>
+      <w:lvlText w:val=""/>
+      <w:lvlJc w:val="left"/>
+      <w:pPr>
+        <w:ind w:left="5040" w:hanging="360"/>
+      </w:pPr>
+      <w:rPr>
+        <w:rFonts w:ascii="Symbol" w:hAnsi="Symbol" w:hint="default"/>
+      </w:rPr>
+    </w:lvl>
+    <w:lvl w:ilvl="7" w:tplc="04160003" w:tentative="1">
+      <w:start w:val="1"/>
+      <w:numFmt w:val="bullet"/>
+      <w:lvlText w:val="o"/>
+      <w:lvlJc w:val="left"/>
+      <w:pPr>
+        <w:ind w:left="5760" w:hanging="360"/>
+      </w:pPr>
+      <w:rPr>
+        <w:rFonts w:ascii="Courier New" w:hAnsi="Courier New" w:cs="Courier New" w:hint="default"/>
+      </w:rPr>
+    </w:lvl>
+    <w:lvl w:ilvl="8" w:tplc="04160005" w:tentative="1">
+      <w:start w:val="1"/>
+      <w:numFmt w:val="bullet"/>
+      <w:lvlText w:val=""/>
+      <w:lvlJc w:val="left"/>
+      <w:pPr>
+        <w:ind w:left="6480" w:hanging="360"/>
+      </w:pPr>
+      <w:rPr>
+        <w:rFonts w:ascii="Wingdings" w:hAnsi="Wingdings" w:hint="default"/>
+      </w:rPr>
+    </w:lvl>
+  </w:abstractNum>
+  <w:num w:numId="1">
+    <w:abstractNumId w:val="4"/>
+  </w:num>
+  <w:num w:numId="2">
+    <w:abstractNumId w:val="3"/>
+  </w:num>
+  <w:num w:numId="3">
+    <w:abstractNumId w:val="1"/>
+  </w:num>
+  <w:num w:numId="4">
+    <w:abstractNumId w:val="0"/>
+  </w:num>
+  <w:num w:numId="5">
+    <w:abstractNumId w:val="2"/>
+  </w:num>
+</w:numbering>
 </file>
 
 <file path=word/styles.xml><?xml version="1.0" encoding="utf-8"?>
@@ -270,6 +1962,7 @@
     <w:lsdException w:name="HTML Sample" w:semiHidden="1" w:unhideWhenUsed="1"/>
     <w:lsdException w:name="HTML Typewriter" w:semiHidden="1" w:unhideWhenUsed="1"/>
     <w:lsdException w:name="HTML Variable" w:semiHidden="1" w:unhideWhenUsed="1"/>
+    <w:lsdException w:name="Normal Table" w:semiHidden="1" w:unhideWhenUsed="1"/>
     <w:lsdException w:name="annotation subject" w:semiHidden="1" w:unhideWhenUsed="1"/>
     <w:lsdException w:name="No List" w:semiHidden="1" w:unhideWhenUsed="1"/>
     <w:lsdException w:name="Outline List 1" w:semiHidden="1" w:unhideWhenUsed="1"/>
@@ -316,8 +2009,10 @@
     <w:lsdException w:name="Table Subtle 2" w:semiHidden="1" w:unhideWhenUsed="1"/>
     <w:lsdException w:name="Table Web 1" w:semiHidden="1" w:unhideWhenUsed="1"/>
     <w:lsdException w:name="Table Web 2" w:semiHidden="1" w:unhideWhenUsed="1"/>
+    <w:lsdException w:name="Table Web 3" w:semiHidden="1" w:unhideWhenUsed="1"/>
     <w:lsdException w:name="Balloon Text" w:semiHidden="1" w:unhideWhenUsed="1"/>
     <w:lsdException w:name="Table Grid" w:uiPriority="39"/>
+    <w:lsdException w:name="Table Theme" w:semiHidden="1" w:unhideWhenUsed="1"/>
     <w:lsdException w:name="Placeholder Text" w:semiHidden="1"/>
     <w:lsdException w:name="No Spacing" w:uiPriority="1" w:qFormat="1"/>
     <w:lsdException w:name="Light Shading" w:uiPriority="60"/>
@@ -572,6 +2267,17 @@
     <w:uiPriority w:val="99"/>
     <w:semiHidden/>
     <w:unhideWhenUsed/>
+  </w:style>
+  <w:style w:type="paragraph" w:styleId="PargrafodaLista">
+    <w:name w:val="List Paragraph"/>
+    <w:basedOn w:val="Normal"/>
+    <w:uiPriority w:val="34"/>
+    <w:qFormat/>
+    <w:rsid w:val="00A0680B"/>
+    <w:pPr>
+      <w:ind w:left="720"/>
+      <w:contextualSpacing/>
+    </w:pPr>
   </w:style>
 </w:styles>
 </file>

</xml_diff>

<commit_message>
Fixed possible errors program class
</commit_message>
<xml_diff>
--- a/Portfolio 1.docx
+++ b/Portfolio 1.docx
@@ -50,7 +50,7 @@
           <w:sz w:val="40"/>
           <w:szCs w:val="40"/>
         </w:rPr>
-        <w:t xml:space="preserve">Victor Nielsen </w:t>
+        <w:t>Victor Nielsen</w:t>
       </w:r>
       <w:r>
         <w:rPr>
@@ -59,16 +59,30 @@
           <w:sz w:val="40"/>
           <w:szCs w:val="40"/>
         </w:rPr>
-        <w:t>–</w:t>
-      </w:r>
-      <w:r>
+        <w:t xml:space="preserve"> – Martin Bern</w:t>
+      </w:r>
+    </w:p>
+    <w:p>
+      <w:pPr>
+        <w:spacing w:line="276" w:lineRule="auto"/>
+        <w:jc w:val="center"/>
         <w:rPr>
           <w:b/>
           <w:bCs/>
-          <w:sz w:val="40"/>
-          <w:szCs w:val="40"/>
-        </w:rPr>
-        <w:t xml:space="preserve"> 74762</w:t>
+          <w:color w:val="808080" w:themeColor="background1" w:themeShade="80"/>
+          <w:sz w:val="24"/>
+          <w:szCs w:val="24"/>
+        </w:rPr>
+      </w:pPr>
+      <w:r>
+        <w:rPr>
+          <w:b/>
+          <w:bCs/>
+          <w:color w:val="808080" w:themeColor="background1" w:themeShade="80"/>
+          <w:sz w:val="24"/>
+          <w:szCs w:val="24"/>
+        </w:rPr>
+        <w:t>https://github.com/Victornrib/Portfolio1-SoftwareDevelopment</w:t>
       </w:r>
     </w:p>
     <w:p>
@@ -140,7 +154,21 @@
           <w:sz w:val="28"/>
           <w:szCs w:val="28"/>
         </w:rPr>
-        <w:t xml:space="preserve"> first portfolio of the semester, I will </w:t>
+        <w:t xml:space="preserve"> first portfolio of the semester, </w:t>
+      </w:r>
+      <w:r>
+        <w:rPr>
+          <w:sz w:val="28"/>
+          <w:szCs w:val="28"/>
+        </w:rPr>
+        <w:t>our group</w:t>
+      </w:r>
+      <w:r>
+        <w:rPr>
+          <w:sz w:val="28"/>
+          <w:szCs w:val="28"/>
+        </w:rPr>
+        <w:t xml:space="preserve"> will </w:t>
       </w:r>
       <w:r>
         <w:rPr>
@@ -213,7 +241,14 @@
           <w:sz w:val="28"/>
           <w:szCs w:val="28"/>
         </w:rPr>
-        <w:t xml:space="preserve">create all the necessary environment and plan all the necessary tasks to </w:t>
+        <w:t>build</w:t>
+      </w:r>
+      <w:r>
+        <w:rPr>
+          <w:sz w:val="28"/>
+          <w:szCs w:val="28"/>
+        </w:rPr>
+        <w:t xml:space="preserve"> all the necessary environment and plan all the necessary tasks to </w:t>
       </w:r>
       <w:r>
         <w:rPr>
@@ -291,39 +326,7 @@
           <w:sz w:val="28"/>
           <w:szCs w:val="28"/>
         </w:rPr>
-        <w:t xml:space="preserve">, </w:t>
-      </w:r>
-      <w:proofErr w:type="spellStart"/>
-      <w:r>
-        <w:rPr>
-          <w:sz w:val="28"/>
-          <w:szCs w:val="28"/>
-        </w:rPr>
-        <w:t>Github</w:t>
-      </w:r>
-      <w:proofErr w:type="spellEnd"/>
-      <w:r>
-        <w:rPr>
-          <w:sz w:val="28"/>
-          <w:szCs w:val="28"/>
-        </w:rPr>
-        <w:t xml:space="preserve">, JAVA and </w:t>
-      </w:r>
-      <w:proofErr w:type="spellStart"/>
-      <w:r>
-        <w:rPr>
-          <w:sz w:val="28"/>
-          <w:szCs w:val="28"/>
-        </w:rPr>
-        <w:t>InteliJ</w:t>
-      </w:r>
-      <w:proofErr w:type="spellEnd"/>
-      <w:r>
-        <w:rPr>
-          <w:sz w:val="28"/>
-          <w:szCs w:val="28"/>
-        </w:rPr>
-        <w:t>)</w:t>
+        <w:t>, Github, JAVA and InteliJ)</w:t>
       </w:r>
     </w:p>
     <w:p>
@@ -463,6 +466,15 @@
     </w:p>
     <w:p>
       <w:pPr>
+        <w:spacing w:line="276" w:lineRule="auto"/>
+        <w:rPr>
+          <w:sz w:val="28"/>
+          <w:szCs w:val="28"/>
+        </w:rPr>
+      </w:pPr>
+    </w:p>
+    <w:p>
+      <w:pPr>
         <w:pStyle w:val="PargrafodaLista"/>
         <w:numPr>
           <w:ilvl w:val="0"/>
@@ -530,6 +542,7 @@
           <w:sz w:val="28"/>
           <w:szCs w:val="28"/>
         </w:rPr>
+        <w:lastRenderedPageBreak/>
         <w:t>Its center</w:t>
       </w:r>
     </w:p>
@@ -596,7 +609,6 @@
           <w:sz w:val="28"/>
           <w:szCs w:val="28"/>
         </w:rPr>
-        <w:lastRenderedPageBreak/>
         <w:t>Indicate whether or not a point is inside of it</w:t>
       </w:r>
     </w:p>
@@ -624,29 +636,6 @@
     </w:p>
     <w:p>
       <w:pPr>
-        <w:pStyle w:val="PargrafodaLista"/>
-        <w:numPr>
-          <w:ilvl w:val="0"/>
-          <w:numId w:val="3"/>
-        </w:numPr>
-        <w:spacing w:line="276" w:lineRule="auto"/>
-        <w:ind w:left="1434" w:hanging="357"/>
-        <w:rPr>
-          <w:sz w:val="28"/>
-          <w:szCs w:val="28"/>
-        </w:rPr>
-      </w:pPr>
-      <w:r>
-        <w:rPr>
-          <w:color w:val="FF0000"/>
-          <w:sz w:val="28"/>
-          <w:szCs w:val="28"/>
-        </w:rPr>
-        <w:t>Future additional behavior (… -&gt; Add here)</w:t>
-      </w:r>
-    </w:p>
-    <w:p>
-      <w:pPr>
         <w:spacing w:line="276" w:lineRule="auto"/>
         <w:ind w:left="708"/>
         <w:rPr>
@@ -856,59 +845,119 @@
           <w:sz w:val="28"/>
           <w:szCs w:val="28"/>
         </w:rPr>
-        <w:t>To implement a shapes model, based on the specifications given by the portfolio, I first started my development environment.</w:t>
-      </w:r>
-    </w:p>
-    <w:p>
-      <w:pPr>
-        <w:spacing w:line="276" w:lineRule="auto"/>
-        <w:rPr>
-          <w:sz w:val="28"/>
-          <w:szCs w:val="28"/>
-        </w:rPr>
-      </w:pPr>
-      <w:r>
-        <w:rPr>
-          <w:sz w:val="28"/>
-          <w:szCs w:val="28"/>
-        </w:rPr>
-        <w:t xml:space="preserve">For that, I started creating a project in </w:t>
-      </w:r>
-      <w:proofErr w:type="spellStart"/>
-      <w:r>
-        <w:rPr>
-          <w:sz w:val="28"/>
-          <w:szCs w:val="28"/>
-        </w:rPr>
-        <w:t>InteliJ</w:t>
-      </w:r>
-      <w:proofErr w:type="spellEnd"/>
-      <w:r>
-        <w:rPr>
-          <w:sz w:val="28"/>
-          <w:szCs w:val="28"/>
-        </w:rPr>
-        <w:t xml:space="preserve"> using Oracle OpenJDK version 11.0.11.</w:t>
-      </w:r>
-    </w:p>
-    <w:p>
-      <w:pPr>
-        <w:spacing w:line="276" w:lineRule="auto"/>
-        <w:rPr>
-          <w:sz w:val="28"/>
-          <w:szCs w:val="28"/>
-        </w:rPr>
-      </w:pPr>
-      <w:r>
-        <w:rPr>
-          <w:noProof/>
+        <w:t xml:space="preserve">To implement a shapes model, based on the specifications given by the portfolio, </w:t>
+      </w:r>
+      <w:r>
+        <w:rPr>
+          <w:sz w:val="28"/>
+          <w:szCs w:val="28"/>
+        </w:rPr>
+        <w:t>we</w:t>
+      </w:r>
+      <w:r>
+        <w:rPr>
+          <w:sz w:val="28"/>
+          <w:szCs w:val="28"/>
+        </w:rPr>
+        <w:t xml:space="preserve"> first started </w:t>
+      </w:r>
+      <w:r>
+        <w:rPr>
+          <w:sz w:val="28"/>
+          <w:szCs w:val="28"/>
+        </w:rPr>
+        <w:t>our</w:t>
+      </w:r>
+      <w:r>
+        <w:rPr>
+          <w:sz w:val="28"/>
+          <w:szCs w:val="28"/>
+        </w:rPr>
+        <w:t xml:space="preserve"> development environment.</w:t>
+      </w:r>
+    </w:p>
+    <w:p>
+      <w:pPr>
+        <w:spacing w:line="276" w:lineRule="auto"/>
+        <w:rPr>
+          <w:sz w:val="28"/>
+          <w:szCs w:val="28"/>
+        </w:rPr>
+      </w:pPr>
+      <w:r>
+        <w:rPr>
+          <w:sz w:val="28"/>
+          <w:szCs w:val="28"/>
+        </w:rPr>
+        <w:t xml:space="preserve">For that, </w:t>
+      </w:r>
+      <w:r>
+        <w:rPr>
+          <w:sz w:val="28"/>
+          <w:szCs w:val="28"/>
+        </w:rPr>
+        <w:t>we</w:t>
+      </w:r>
+      <w:r>
+        <w:rPr>
+          <w:sz w:val="28"/>
+          <w:szCs w:val="28"/>
+        </w:rPr>
+        <w:t xml:space="preserve"> started creating a project in InteliJ using Oracle OpenJDK version 11.0.11</w:t>
+      </w:r>
+      <w:r>
+        <w:rPr>
+          <w:sz w:val="28"/>
+          <w:szCs w:val="28"/>
+        </w:rPr>
+        <w:t>, Maven and JUnit</w:t>
+      </w:r>
+      <w:r>
+        <w:rPr>
+          <w:sz w:val="28"/>
+          <w:szCs w:val="28"/>
+        </w:rPr>
+        <w:t xml:space="preserve"> </w:t>
+      </w:r>
+      <w:r>
+        <w:rPr>
+          <w:sz w:val="28"/>
+          <w:szCs w:val="28"/>
+        </w:rPr>
+        <w:t>5</w:t>
+      </w:r>
+      <w:r>
+        <w:rPr>
+          <w:sz w:val="28"/>
+          <w:szCs w:val="28"/>
+        </w:rPr>
+        <w:t>.8.2</w:t>
+      </w:r>
+      <w:r>
+        <w:rPr>
+          <w:sz w:val="28"/>
+          <w:szCs w:val="28"/>
+        </w:rPr>
+        <w:t>.</w:t>
+      </w:r>
+    </w:p>
+    <w:p>
+      <w:pPr>
+        <w:spacing w:line="276" w:lineRule="auto"/>
+        <w:rPr>
+          <w:sz w:val="28"/>
+          <w:szCs w:val="28"/>
+        </w:rPr>
+      </w:pPr>
+      <w:r>
+        <w:rPr>
           <w:sz w:val="28"/>
           <w:szCs w:val="28"/>
         </w:rPr>
         <w:drawing>
-          <wp:inline distT="0" distB="0" distL="0" distR="0" wp14:anchorId="0AB3EBAA" wp14:editId="336482A5">
-            <wp:extent cx="4486901" cy="2343477"/>
-            <wp:effectExtent l="0" t="0" r="9525" b="0"/>
+          <wp:inline distT="0" distB="0" distL="0" distR="0" wp14:anchorId="2FF52C7B" wp14:editId="2C1E1847">
+            <wp:extent cx="4086795" cy="1924319"/>
+            <wp:effectExtent l="0" t="0" r="0" b="0"/>
             <wp:docPr id="1" name="Imagem 1"/>
             <wp:cNvGraphicFramePr>
               <a:graphicFrameLocks xmlns:a="http://schemas.openxmlformats.org/drawingml/2006/main" noChangeAspect="1"/>
@@ -929,7 +978,7 @@
                   <pic:spPr>
                     <a:xfrm>
                       <a:off x="0" y="0"/>
-                      <a:ext cx="4486901" cy="2343477"/>
+                      <a:ext cx="4086795" cy="1924319"/>
                     </a:xfrm>
                     <a:prstGeom prst="rect">
                       <a:avLst/>
@@ -956,30 +1005,56 @@
           <w:szCs w:val="28"/>
         </w:rPr>
         <w:lastRenderedPageBreak/>
-        <w:t>After that, I started Git in the project</w:t>
-      </w:r>
-      <w:r>
-        <w:rPr>
-          <w:sz w:val="28"/>
-          <w:szCs w:val="28"/>
-        </w:rPr>
-        <w:t xml:space="preserve"> and imported it to a </w:t>
-      </w:r>
-      <w:proofErr w:type="spellStart"/>
-      <w:r>
-        <w:rPr>
-          <w:sz w:val="28"/>
-          <w:szCs w:val="28"/>
-        </w:rPr>
-        <w:t>Github</w:t>
-      </w:r>
-      <w:proofErr w:type="spellEnd"/>
-      <w:r>
-        <w:rPr>
-          <w:sz w:val="28"/>
-          <w:szCs w:val="28"/>
-        </w:rPr>
-        <w:t xml:space="preserve"> repository.</w:t>
+        <w:t xml:space="preserve">After that, </w:t>
+      </w:r>
+      <w:r>
+        <w:rPr>
+          <w:sz w:val="28"/>
+          <w:szCs w:val="28"/>
+        </w:rPr>
+        <w:t>we</w:t>
+      </w:r>
+      <w:r>
+        <w:rPr>
+          <w:sz w:val="28"/>
+          <w:szCs w:val="28"/>
+        </w:rPr>
+        <w:t xml:space="preserve"> </w:t>
+      </w:r>
+      <w:r>
+        <w:rPr>
+          <w:sz w:val="28"/>
+          <w:szCs w:val="28"/>
+        </w:rPr>
+        <w:t>enabled</w:t>
+      </w:r>
+      <w:r>
+        <w:rPr>
+          <w:sz w:val="28"/>
+          <w:szCs w:val="28"/>
+        </w:rPr>
+        <w:t xml:space="preserve"> Git in the project</w:t>
+      </w:r>
+      <w:r>
+        <w:rPr>
+          <w:sz w:val="28"/>
+          <w:szCs w:val="28"/>
+        </w:rPr>
+        <w:t xml:space="preserve"> and </w:t>
+      </w:r>
+      <w:r>
+        <w:rPr>
+          <w:sz w:val="28"/>
+          <w:szCs w:val="28"/>
+        </w:rPr>
+        <w:t>exported</w:t>
+      </w:r>
+      <w:r>
+        <w:rPr>
+          <w:sz w:val="28"/>
+          <w:szCs w:val="28"/>
+        </w:rPr>
+        <w:t xml:space="preserve"> it to a Github repository.</w:t>
       </w:r>
     </w:p>
     <w:p>
@@ -997,7 +1072,7 @@
           <w:szCs w:val="28"/>
         </w:rPr>
         <w:drawing>
-          <wp:inline distT="0" distB="0" distL="0" distR="0" wp14:anchorId="3A8363A5" wp14:editId="2053437B">
+          <wp:inline distT="0" distB="0" distL="0" distR="0" wp14:anchorId="3A8363A5" wp14:editId="66331231">
             <wp:extent cx="5400040" cy="3760470"/>
             <wp:effectExtent l="0" t="0" r="0" b="0"/>
             <wp:docPr id="6" name="Imagem 6"/>
@@ -1046,7 +1121,14 @@
           <w:sz w:val="28"/>
           <w:szCs w:val="28"/>
         </w:rPr>
-        <w:t xml:space="preserve">I did </w:t>
+        <w:t>We</w:t>
+      </w:r>
+      <w:r>
+        <w:rPr>
+          <w:sz w:val="28"/>
+          <w:szCs w:val="28"/>
+        </w:rPr>
+        <w:t xml:space="preserve"> did </w:t>
       </w:r>
       <w:r>
         <w:rPr>
@@ -1060,7 +1142,49 @@
           <w:sz w:val="28"/>
           <w:szCs w:val="28"/>
         </w:rPr>
-        <w:t xml:space="preserve"> because even being in a project alone, it still gives me the ability to update my application from any </w:t>
+        <w:t xml:space="preserve"> because it </w:t>
+      </w:r>
+      <w:r>
+        <w:rPr>
+          <w:sz w:val="28"/>
+          <w:szCs w:val="28"/>
+        </w:rPr>
+        <w:t>gave</w:t>
+      </w:r>
+      <w:r>
+        <w:rPr>
+          <w:sz w:val="28"/>
+          <w:szCs w:val="28"/>
+        </w:rPr>
+        <w:t xml:space="preserve"> </w:t>
+      </w:r>
+      <w:r>
+        <w:rPr>
+          <w:sz w:val="28"/>
+          <w:szCs w:val="28"/>
+        </w:rPr>
+        <w:t>us</w:t>
+      </w:r>
+      <w:r>
+        <w:rPr>
+          <w:sz w:val="28"/>
+          <w:szCs w:val="28"/>
+        </w:rPr>
+        <w:t xml:space="preserve"> the ability to update </w:t>
+      </w:r>
+      <w:r>
+        <w:rPr>
+          <w:sz w:val="28"/>
+          <w:szCs w:val="28"/>
+        </w:rPr>
+        <w:t>our</w:t>
+      </w:r>
+      <w:r>
+        <w:rPr>
+          <w:sz w:val="28"/>
+          <w:szCs w:val="28"/>
+        </w:rPr>
+        <w:t xml:space="preserve"> application from any </w:t>
       </w:r>
       <w:r>
         <w:rPr>
@@ -1074,125 +1198,95 @@
           <w:sz w:val="28"/>
           <w:szCs w:val="28"/>
         </w:rPr>
-        <w:t xml:space="preserve">, and not only my local </w:t>
-      </w:r>
-      <w:r>
-        <w:rPr>
-          <w:sz w:val="28"/>
-          <w:szCs w:val="28"/>
-        </w:rPr>
-        <w:t>one</w:t>
-      </w:r>
-      <w:r>
-        <w:rPr>
-          <w:sz w:val="28"/>
-          <w:szCs w:val="28"/>
-        </w:rPr>
-        <w:t>. Apart from that, it also allows me to add more developers to the project in the future.</w:t>
-      </w:r>
-    </w:p>
-    <w:p>
-      <w:pPr>
-        <w:spacing w:line="276" w:lineRule="auto"/>
-        <w:rPr>
-          <w:sz w:val="12"/>
-          <w:szCs w:val="12"/>
-        </w:rPr>
-      </w:pPr>
-    </w:p>
-    <w:p>
-      <w:pPr>
-        <w:spacing w:line="276" w:lineRule="auto"/>
-        <w:rPr>
-          <w:b/>
-          <w:bCs/>
-          <w:sz w:val="28"/>
-          <w:szCs w:val="28"/>
-        </w:rPr>
-      </w:pPr>
-      <w:r>
-        <w:rPr>
-          <w:b/>
-          <w:bCs/>
-          <w:sz w:val="28"/>
-          <w:szCs w:val="28"/>
-        </w:rPr>
-        <w:t>Design of the application:</w:t>
-      </w:r>
-    </w:p>
-    <w:p>
-      <w:pPr>
-        <w:spacing w:line="276" w:lineRule="auto"/>
-        <w:rPr>
-          <w:sz w:val="28"/>
-          <w:szCs w:val="28"/>
-        </w:rPr>
-      </w:pPr>
-      <w:r>
-        <w:rPr>
-          <w:sz w:val="28"/>
-          <w:szCs w:val="28"/>
-        </w:rPr>
-        <w:t xml:space="preserve">For the app </w:t>
-      </w:r>
-      <w:r>
-        <w:rPr>
-          <w:sz w:val="28"/>
-          <w:szCs w:val="28"/>
-        </w:rPr>
-        <w:t>design, I started doing a class model</w:t>
-      </w:r>
-    </w:p>
-    <w:p>
-      <w:pPr>
-        <w:spacing w:line="276" w:lineRule="auto"/>
-        <w:rPr>
-          <w:sz w:val="28"/>
-          <w:szCs w:val="28"/>
-        </w:rPr>
-      </w:pPr>
-    </w:p>
-    <w:p>
-      <w:pPr>
-        <w:spacing w:line="276" w:lineRule="auto"/>
-        <w:rPr>
-          <w:sz w:val="28"/>
-          <w:szCs w:val="28"/>
-        </w:rPr>
-      </w:pPr>
-      <w:r>
-        <w:rPr>
-          <w:sz w:val="28"/>
-          <w:szCs w:val="28"/>
-        </w:rPr>
-        <w:t>Dynamic UML diagram</w:t>
-      </w:r>
-    </w:p>
-    <w:p>
-      <w:pPr>
-        <w:spacing w:line="276" w:lineRule="auto"/>
-        <w:rPr>
-          <w:sz w:val="28"/>
-          <w:szCs w:val="28"/>
-        </w:rPr>
-      </w:pPr>
-      <w:r>
-        <w:rPr>
-          <w:noProof/>
+        <w:t xml:space="preserve">, </w:t>
+      </w:r>
+      <w:r>
+        <w:rPr>
+          <w:sz w:val="28"/>
+          <w:szCs w:val="28"/>
+        </w:rPr>
+        <w:t>so we could both make commits to the project</w:t>
+      </w:r>
+      <w:r>
+        <w:rPr>
+          <w:sz w:val="28"/>
+          <w:szCs w:val="28"/>
+        </w:rPr>
+        <w:t xml:space="preserve">. </w:t>
+      </w:r>
+      <w:r>
+        <w:rPr>
+          <w:sz w:val="28"/>
+          <w:szCs w:val="28"/>
+        </w:rPr>
+        <w:t xml:space="preserve">Also, it allowed us the search through Git History in the </w:t>
+      </w:r>
+      <w:r>
+        <w:rPr>
+          <w:sz w:val="28"/>
+          <w:szCs w:val="28"/>
+        </w:rPr>
+        <w:t>case of committing a version not working properly.</w:t>
+      </w:r>
+    </w:p>
+    <w:p>
+      <w:pPr>
+        <w:spacing w:line="276" w:lineRule="auto"/>
+        <w:rPr>
+          <w:sz w:val="28"/>
+          <w:szCs w:val="28"/>
+        </w:rPr>
+      </w:pPr>
+    </w:p>
+    <w:p>
+      <w:pPr>
+        <w:spacing w:line="276" w:lineRule="auto"/>
+        <w:rPr>
+          <w:sz w:val="28"/>
+          <w:szCs w:val="28"/>
+        </w:rPr>
+      </w:pPr>
+      <w:r>
+        <w:rPr>
+          <w:sz w:val="28"/>
+          <w:szCs w:val="28"/>
+        </w:rPr>
+        <w:t>Afte</w:t>
+      </w:r>
+      <w:r>
+        <w:rPr>
+          <w:sz w:val="28"/>
+          <w:szCs w:val="28"/>
+        </w:rPr>
+        <w:t>r we configured our pom.xml file, so that it could allow the use of the Junit 5, which would be crucial to test the class of the project.</w:t>
+      </w:r>
+    </w:p>
+    <w:p>
+      <w:pPr>
+        <w:spacing w:line="276" w:lineRule="auto"/>
+        <w:rPr>
+          <w:sz w:val="28"/>
+          <w:szCs w:val="28"/>
+        </w:rPr>
+      </w:pPr>
+      <w:r>
+        <w:rPr>
+          <w:sz w:val="28"/>
+          <w:szCs w:val="28"/>
         </w:rPr>
         <w:drawing>
-          <wp:anchor distT="0" distB="0" distL="114300" distR="114300" simplePos="0" relativeHeight="251658240" behindDoc="0" locked="0" layoutInCell="1" allowOverlap="1" wp14:anchorId="5B89E719" wp14:editId="65FB0B05">
+          <wp:anchor distT="0" distB="0" distL="114300" distR="114300" simplePos="0" relativeHeight="251659264" behindDoc="0" locked="0" layoutInCell="1" allowOverlap="1" wp14:anchorId="236F5B4E" wp14:editId="6DFB4534">
             <wp:simplePos x="0" y="0"/>
             <wp:positionH relativeFrom="margin">
-              <wp:posOffset>40198</wp:posOffset>
+              <wp:align>left</wp:align>
             </wp:positionH>
             <wp:positionV relativeFrom="paragraph">
-              <wp:posOffset>81446</wp:posOffset>
+              <wp:posOffset>50524</wp:posOffset>
             </wp:positionV>
-            <wp:extent cx="2983192" cy="2032878"/>
-            <wp:effectExtent l="0" t="0" r="8255" b="5715"/>
+            <wp:extent cx="4726112" cy="2709289"/>
+            <wp:effectExtent l="0" t="0" r="0" b="0"/>
             <wp:wrapNone/>
-            <wp:docPr id="5" name="Imagem 5" descr="Nenhuma descrição disponível."/>
+            <wp:docPr id="4" name="Imagem 4"/>
             <wp:cNvGraphicFramePr>
               <a:graphicFrameLocks xmlns:a="http://schemas.openxmlformats.org/drawingml/2006/main" noChangeAspect="1"/>
             </wp:cNvGraphicFramePr>
@@ -1200,36 +1294,29 @@
               <a:graphicData uri="http://schemas.openxmlformats.org/drawingml/2006/picture">
                 <pic:pic xmlns:pic="http://schemas.openxmlformats.org/drawingml/2006/picture">
                   <pic:nvPicPr>
-                    <pic:cNvPr id="0" name="Picture 8" descr="Nenhuma descrição disponível."/>
-                    <pic:cNvPicPr>
-                      <a:picLocks noChangeAspect="1" noChangeArrowheads="1"/>
-                    </pic:cNvPicPr>
+                    <pic:cNvPr id="1" name=""/>
+                    <pic:cNvPicPr/>
                   </pic:nvPicPr>
                   <pic:blipFill>
-                    <a:blip r:embed="rId7" cstate="print">
+                    <a:blip r:embed="rId7">
                       <a:extLst>
                         <a:ext uri="{28A0092B-C50C-407E-A947-70E740481C1C}">
                           <a14:useLocalDpi xmlns:a14="http://schemas.microsoft.com/office/drawing/2010/main" val="0"/>
                         </a:ext>
                       </a:extLst>
                     </a:blip>
-                    <a:srcRect/>
                     <a:stretch>
                       <a:fillRect/>
                     </a:stretch>
                   </pic:blipFill>
-                  <pic:spPr bwMode="auto">
+                  <pic:spPr>
                     <a:xfrm>
                       <a:off x="0" y="0"/>
-                      <a:ext cx="2983192" cy="2032878"/>
+                      <a:ext cx="4732388" cy="2712887"/>
                     </a:xfrm>
                     <a:prstGeom prst="rect">
                       <a:avLst/>
                     </a:prstGeom>
-                    <a:noFill/>
-                    <a:ln>
-                      <a:noFill/>
-                    </a:ln>
                   </pic:spPr>
                 </pic:pic>
               </a:graphicData>
@@ -1243,6 +1330,363 @@
           </wp:anchor>
         </w:drawing>
       </w:r>
+    </w:p>
+    <w:p>
+      <w:pPr>
+        <w:spacing w:line="276" w:lineRule="auto"/>
+        <w:rPr>
+          <w:b/>
+          <w:bCs/>
+          <w:sz w:val="28"/>
+          <w:szCs w:val="28"/>
+        </w:rPr>
+      </w:pPr>
+    </w:p>
+    <w:p>
+      <w:pPr>
+        <w:spacing w:line="276" w:lineRule="auto"/>
+        <w:rPr>
+          <w:b/>
+          <w:bCs/>
+          <w:sz w:val="28"/>
+          <w:szCs w:val="28"/>
+        </w:rPr>
+      </w:pPr>
+    </w:p>
+    <w:p>
+      <w:pPr>
+        <w:spacing w:line="276" w:lineRule="auto"/>
+        <w:rPr>
+          <w:b/>
+          <w:bCs/>
+          <w:sz w:val="28"/>
+          <w:szCs w:val="28"/>
+        </w:rPr>
+      </w:pPr>
+    </w:p>
+    <w:p>
+      <w:pPr>
+        <w:spacing w:line="276" w:lineRule="auto"/>
+        <w:rPr>
+          <w:b/>
+          <w:bCs/>
+          <w:sz w:val="28"/>
+          <w:szCs w:val="28"/>
+        </w:rPr>
+      </w:pPr>
+    </w:p>
+    <w:p>
+      <w:pPr>
+        <w:spacing w:line="276" w:lineRule="auto"/>
+        <w:rPr>
+          <w:b/>
+          <w:bCs/>
+          <w:sz w:val="28"/>
+          <w:szCs w:val="28"/>
+        </w:rPr>
+      </w:pPr>
+    </w:p>
+    <w:p>
+      <w:pPr>
+        <w:spacing w:line="276" w:lineRule="auto"/>
+        <w:rPr>
+          <w:b/>
+          <w:bCs/>
+          <w:sz w:val="28"/>
+          <w:szCs w:val="28"/>
+        </w:rPr>
+      </w:pPr>
+    </w:p>
+    <w:p>
+      <w:pPr>
+        <w:spacing w:line="276" w:lineRule="auto"/>
+        <w:rPr>
+          <w:b/>
+          <w:bCs/>
+          <w:sz w:val="28"/>
+          <w:szCs w:val="28"/>
+        </w:rPr>
+      </w:pPr>
+      <w:r>
+        <w:rPr>
+          <w:b/>
+          <w:bCs/>
+          <w:sz w:val="28"/>
+          <w:szCs w:val="28"/>
+        </w:rPr>
+        <w:lastRenderedPageBreak/>
+        <w:t>Design of the application:</w:t>
+      </w:r>
+    </w:p>
+    <w:p>
+      <w:pPr>
+        <w:spacing w:line="276" w:lineRule="auto"/>
+        <w:rPr>
+          <w:sz w:val="28"/>
+          <w:szCs w:val="28"/>
+        </w:rPr>
+      </w:pPr>
+      <w:r>
+        <w:rPr>
+          <w:sz w:val="28"/>
+          <w:szCs w:val="28"/>
+        </w:rPr>
+        <w:t xml:space="preserve">For the app </w:t>
+      </w:r>
+      <w:r>
+        <w:rPr>
+          <w:sz w:val="28"/>
+          <w:szCs w:val="28"/>
+        </w:rPr>
+        <w:t xml:space="preserve">design, </w:t>
+      </w:r>
+      <w:r>
+        <w:rPr>
+          <w:sz w:val="28"/>
+          <w:szCs w:val="28"/>
+        </w:rPr>
+        <w:t>we</w:t>
+      </w:r>
+      <w:r>
+        <w:rPr>
+          <w:sz w:val="28"/>
+          <w:szCs w:val="28"/>
+        </w:rPr>
+        <w:t xml:space="preserve"> started doing a </w:t>
+      </w:r>
+      <w:r>
+        <w:rPr>
+          <w:sz w:val="28"/>
+          <w:szCs w:val="28"/>
+        </w:rPr>
+        <w:t>dynamic case</w:t>
+      </w:r>
+      <w:r>
+        <w:rPr>
+          <w:sz w:val="28"/>
+          <w:szCs w:val="28"/>
+        </w:rPr>
+        <w:t xml:space="preserve"> model</w:t>
+      </w:r>
+      <w:r>
+        <w:rPr>
+          <w:sz w:val="28"/>
+          <w:szCs w:val="28"/>
+        </w:rPr>
+        <w:t xml:space="preserve"> with an Activity Diagram.</w:t>
+      </w:r>
+    </w:p>
+    <w:p>
+      <w:pPr>
+        <w:spacing w:line="276" w:lineRule="auto"/>
+        <w:rPr>
+          <w:sz w:val="28"/>
+          <w:szCs w:val="28"/>
+        </w:rPr>
+      </w:pPr>
+      <w:r>
+        <w:rPr>
+          <w:sz w:val="28"/>
+          <w:szCs w:val="28"/>
+        </w:rPr>
+        <w:t>We wanted to make a model that could give us the general idea of the software and its interaction with the user.</w:t>
+      </w:r>
+    </w:p>
+    <w:p>
+      <w:pPr>
+        <w:spacing w:line="276" w:lineRule="auto"/>
+        <w:rPr>
+          <w:sz w:val="28"/>
+          <w:szCs w:val="28"/>
+        </w:rPr>
+      </w:pPr>
+      <w:r>
+        <w:rPr>
+          <w:sz w:val="28"/>
+          <w:szCs w:val="28"/>
+        </w:rPr>
+        <w:t>The model would be a very useful tool to help to build the controller package</w:t>
+      </w:r>
+      <w:r>
+        <w:rPr>
+          <w:sz w:val="28"/>
+          <w:szCs w:val="28"/>
+        </w:rPr>
+        <w:t>, which would contain the main function for running the program.</w:t>
+      </w:r>
+    </w:p>
+    <w:p>
+      <w:pPr>
+        <w:spacing w:line="276" w:lineRule="auto"/>
+        <w:rPr>
+          <w:sz w:val="28"/>
+          <w:szCs w:val="28"/>
+        </w:rPr>
+      </w:pPr>
+      <w:r>
+        <w:rPr>
+          <w:sz w:val="28"/>
+          <w:szCs w:val="28"/>
+        </w:rPr>
+        <w:drawing>
+          <wp:inline distT="0" distB="0" distL="0" distR="0" wp14:anchorId="35743884" wp14:editId="3E004E7C">
+            <wp:extent cx="5400040" cy="3648710"/>
+            <wp:effectExtent l="0" t="0" r="0" b="8890"/>
+            <wp:docPr id="7" name="Imagem 7"/>
+            <wp:cNvGraphicFramePr>
+              <a:graphicFrameLocks xmlns:a="http://schemas.openxmlformats.org/drawingml/2006/main" noChangeAspect="1"/>
+            </wp:cNvGraphicFramePr>
+            <a:graphic xmlns:a="http://schemas.openxmlformats.org/drawingml/2006/main">
+              <a:graphicData uri="http://schemas.openxmlformats.org/drawingml/2006/picture">
+                <pic:pic xmlns:pic="http://schemas.openxmlformats.org/drawingml/2006/picture">
+                  <pic:nvPicPr>
+                    <pic:cNvPr id="1" name=""/>
+                    <pic:cNvPicPr/>
+                  </pic:nvPicPr>
+                  <pic:blipFill>
+                    <a:blip r:embed="rId8"/>
+                    <a:stretch>
+                      <a:fillRect/>
+                    </a:stretch>
+                  </pic:blipFill>
+                  <pic:spPr>
+                    <a:xfrm>
+                      <a:off x="0" y="0"/>
+                      <a:ext cx="5400040" cy="3648710"/>
+                    </a:xfrm>
+                    <a:prstGeom prst="rect">
+                      <a:avLst/>
+                    </a:prstGeom>
+                  </pic:spPr>
+                </pic:pic>
+              </a:graphicData>
+            </a:graphic>
+          </wp:inline>
+        </w:drawing>
+      </w:r>
+    </w:p>
+    <w:p>
+      <w:pPr>
+        <w:spacing w:line="276" w:lineRule="auto"/>
+        <w:rPr>
+          <w:sz w:val="28"/>
+          <w:szCs w:val="28"/>
+        </w:rPr>
+      </w:pPr>
+      <w:r>
+        <w:rPr>
+          <w:sz w:val="28"/>
+          <w:szCs w:val="28"/>
+        </w:rPr>
+        <w:t>Since we wanted to do an application with good potential to expand with new features, we only limited ourselves to three types of drawings: “Points”, “Polygons” and “Circles”.</w:t>
+      </w:r>
+    </w:p>
+    <w:p>
+      <w:pPr>
+        <w:spacing w:line="276" w:lineRule="auto"/>
+        <w:rPr>
+          <w:sz w:val="28"/>
+          <w:szCs w:val="28"/>
+        </w:rPr>
+      </w:pPr>
+      <w:r>
+        <w:rPr>
+          <w:sz w:val="28"/>
+          <w:szCs w:val="28"/>
+        </w:rPr>
+        <w:t>They were chosen that way because they would have different internal representations. And also, in the case of the polygons</w:t>
+      </w:r>
+      <w:r>
+        <w:rPr>
+          <w:sz w:val="28"/>
+          <w:szCs w:val="28"/>
+        </w:rPr>
+        <w:t>, they would not be restricted to pre-defined forms, like squares or triangles, but to any convex polygon with 3 or more vertices.</w:t>
+      </w:r>
+    </w:p>
+    <w:p>
+      <w:pPr>
+        <w:spacing w:line="276" w:lineRule="auto"/>
+        <w:rPr>
+          <w:sz w:val="28"/>
+          <w:szCs w:val="28"/>
+        </w:rPr>
+      </w:pPr>
+      <w:r>
+        <w:rPr>
+          <w:sz w:val="28"/>
+          <w:szCs w:val="28"/>
+        </w:rPr>
+        <w:t xml:space="preserve">A more in depth look into the internal representations of </w:t>
+      </w:r>
+      <w:r>
+        <w:rPr>
+          <w:sz w:val="28"/>
+          <w:szCs w:val="28"/>
+        </w:rPr>
+        <w:t>each one of the base classes will be showed in our Class diagram</w:t>
+      </w:r>
+      <w:r>
+        <w:rPr>
+          <w:sz w:val="28"/>
+          <w:szCs w:val="28"/>
+        </w:rPr>
+        <w:t xml:space="preserve"> in the second part of the portfolio.</w:t>
+      </w:r>
+    </w:p>
+    <w:p>
+      <w:pPr>
+        <w:spacing w:line="276" w:lineRule="auto"/>
+        <w:rPr>
+          <w:sz w:val="28"/>
+          <w:szCs w:val="28"/>
+        </w:rPr>
+      </w:pPr>
+    </w:p>
+    <w:p>
+      <w:pPr>
+        <w:spacing w:line="276" w:lineRule="auto"/>
+        <w:rPr>
+          <w:sz w:val="28"/>
+          <w:szCs w:val="28"/>
+        </w:rPr>
+      </w:pPr>
+    </w:p>
+    <w:p>
+      <w:pPr>
+        <w:spacing w:line="276" w:lineRule="auto"/>
+        <w:rPr>
+          <w:sz w:val="28"/>
+          <w:szCs w:val="28"/>
+        </w:rPr>
+      </w:pPr>
+    </w:p>
+    <w:p>
+      <w:pPr>
+        <w:spacing w:line="276" w:lineRule="auto"/>
+        <w:rPr>
+          <w:sz w:val="28"/>
+          <w:szCs w:val="28"/>
+        </w:rPr>
+      </w:pPr>
+    </w:p>
+    <w:p>
+      <w:pPr>
+        <w:spacing w:line="276" w:lineRule="auto"/>
+        <w:rPr>
+          <w:sz w:val="28"/>
+          <w:szCs w:val="28"/>
+        </w:rPr>
+      </w:pPr>
+    </w:p>
+    <w:p>
+      <w:pPr>
+        <w:spacing w:line="276" w:lineRule="auto"/>
+        <w:rPr>
+          <w:sz w:val="28"/>
+          <w:szCs w:val="28"/>
+        </w:rPr>
+      </w:pPr>
     </w:p>
     <w:sectPr>
       <w:pgSz w:w="11906" w:h="16838"/>
@@ -1711,7 +2155,7 @@
   <w:abstractNum w:abstractNumId="4" w15:restartNumberingAfterBreak="0">
     <w:nsid w:val="33F15E1D"/>
     <w:multiLevelType w:val="hybridMultilevel"/>
-    <w:tmpl w:val="8C6A4D72"/>
+    <w:tmpl w:val="86C6F096"/>
     <w:lvl w:ilvl="0" w:tplc="04160001">
       <w:start w:val="1"/>
       <w:numFmt w:val="bullet"/>

</xml_diff>